<commit_message>
MLCC Week3 notes updated.
</commit_message>
<xml_diff>
--- a/ML_Crash_Course_Notes.docx
+++ b/ML_Crash_Course_Notes.docx
@@ -5270,7 +5270,27 @@
           <w:color w:val="01579B"/>
           <w:shd w:val="clear" w:color="auto" w:fill="E1F5FE"/>
         </w:rPr>
-        <w:t xml:space="preserve">L2 Regularization (Ridge Regularization): </w:t>
+        <w:t>L2 Regularization (Ridge Regularization</w:t>
+      </w:r>
+      <w:r>
+        <w:rPr>
+          <w:rFonts w:ascii="Arial" w:hAnsi="Arial" w:cs="Arial"/>
+          <w:b/>
+          <w:bCs/>
+          <w:color w:val="01579B"/>
+          <w:shd w:val="clear" w:color="auto" w:fill="E1F5FE"/>
+        </w:rPr>
+        <w:t xml:space="preserve"> / L2 Weight Decay</w:t>
+      </w:r>
+      <w:r>
+        <w:rPr>
+          <w:rFonts w:ascii="Arial" w:hAnsi="Arial" w:cs="Arial"/>
+          <w:b/>
+          <w:bCs/>
+          <w:color w:val="01579B"/>
+          <w:shd w:val="clear" w:color="auto" w:fill="E1F5FE"/>
+        </w:rPr>
+        <w:t xml:space="preserve">): </w:t>
       </w:r>
     </w:p>
     <w:p>
@@ -5604,6 +5624,7 @@
       <w:r>
         <w:rPr>
           <w:rFonts w:ascii="Arial" w:hAnsi="Arial"/>
+          <w:noProof/>
           <w:color w:val="202124"/>
           <w:shd w:val="clear" w:color="auto" w:fill="FFFFFF"/>
         </w:rPr>
@@ -5748,6 +5769,7 @@
       <w:r>
         <w:rPr>
           <w:rFonts w:ascii="Arial" w:hAnsi="Arial"/>
+          <w:noProof/>
           <w:color w:val="202124"/>
           <w:shd w:val="clear" w:color="auto" w:fill="FFFFFF"/>
         </w:rPr>
@@ -6192,237 +6214,10 @@
     </w:p>
     <w:p>
       <w:pPr>
-        <w:pStyle w:val="ListParagraph"/>
-        <w:rPr>
-          <w:rFonts w:ascii="Arial" w:hAnsi="Arial" w:cs="Arial"/>
-          <w:color w:val="202124"/>
-        </w:rPr>
-      </w:pPr>
-    </w:p>
-    <w:p>
-      <w:pPr>
         <w:spacing w:line="276" w:lineRule="auto"/>
-        <w:ind w:left="2160"/>
-        <w:rPr>
-          <w:rFonts w:ascii="Arial" w:hAnsi="Arial" w:cs="Arial"/>
-          <w:color w:val="202124"/>
-        </w:rPr>
-      </w:pPr>
-    </w:p>
-    <w:p>
-      <w:pPr>
-        <w:spacing w:line="276" w:lineRule="auto"/>
-        <w:rPr>
-          <w:rFonts w:ascii="Arial" w:hAnsi="Arial" w:cs="Arial"/>
-          <w:b/>
-          <w:bCs/>
-          <w:color w:val="01579B"/>
-          <w:shd w:val="clear" w:color="auto" w:fill="E1F5FE"/>
-        </w:rPr>
-      </w:pPr>
-    </w:p>
-    <w:p>
-      <w:pPr>
-        <w:spacing w:line="276" w:lineRule="auto"/>
-        <w:rPr>
-          <w:rFonts w:ascii="Arial" w:hAnsi="Arial" w:cs="Arial"/>
-          <w:b/>
-          <w:bCs/>
-          <w:color w:val="01579B"/>
-          <w:shd w:val="clear" w:color="auto" w:fill="E1F5FE"/>
-        </w:rPr>
-      </w:pPr>
-    </w:p>
-    <w:p>
-      <w:pPr>
-        <w:spacing w:line="276" w:lineRule="auto"/>
-        <w:rPr>
-          <w:rFonts w:ascii="Arial" w:hAnsi="Arial" w:cs="Arial"/>
-          <w:b/>
-          <w:bCs/>
-          <w:color w:val="01579B"/>
-          <w:shd w:val="clear" w:color="auto" w:fill="E1F5FE"/>
-        </w:rPr>
-      </w:pPr>
-    </w:p>
-    <w:p>
-      <w:pPr>
-        <w:spacing w:line="276" w:lineRule="auto"/>
-        <w:ind w:left="1440"/>
-        <w:rPr>
-          <w:rFonts w:ascii="Arial" w:hAnsi="Arial" w:cs="Arial"/>
-          <w:b/>
-          <w:bCs/>
-          <w:color w:val="01579B"/>
-          <w:shd w:val="clear" w:color="auto" w:fill="E1F5FE"/>
-        </w:rPr>
-      </w:pPr>
-    </w:p>
-    <w:p>
-      <w:pPr>
-        <w:spacing w:line="276" w:lineRule="auto"/>
-        <w:ind w:left="1440"/>
-        <w:jc w:val="center"/>
-        <w:rPr>
-          <w:rFonts w:ascii="Arial" w:hAnsi="Arial" w:cs="Arial"/>
-          <w:b/>
-          <w:bCs/>
-          <w:color w:val="01579B"/>
-          <w:shd w:val="clear" w:color="auto" w:fill="E1F5FE"/>
-        </w:rPr>
-      </w:pPr>
-    </w:p>
-    <w:p>
-      <w:pPr>
-        <w:spacing w:line="276" w:lineRule="auto"/>
-        <w:ind w:left="1440"/>
-        <w:jc w:val="center"/>
-        <w:rPr>
-          <w:rFonts w:ascii="Arial" w:hAnsi="Arial" w:cs="Arial"/>
-          <w:b/>
-          <w:bCs/>
-          <w:color w:val="01579B"/>
-          <w:shd w:val="clear" w:color="auto" w:fill="E1F5FE"/>
-        </w:rPr>
-      </w:pPr>
-    </w:p>
-    <w:p>
-      <w:pPr>
-        <w:spacing w:line="276" w:lineRule="auto"/>
-        <w:ind w:left="1440"/>
-        <w:jc w:val="center"/>
-        <w:rPr>
-          <w:rFonts w:ascii="Arial" w:hAnsi="Arial" w:cs="Arial"/>
-          <w:b/>
-          <w:bCs/>
-          <w:color w:val="01579B"/>
-          <w:shd w:val="clear" w:color="auto" w:fill="E1F5FE"/>
-        </w:rPr>
-      </w:pPr>
-    </w:p>
-    <w:p>
-      <w:pPr>
-        <w:spacing w:line="276" w:lineRule="auto"/>
-        <w:rPr>
-          <w:rFonts w:ascii="Arial" w:hAnsi="Arial" w:cs="Arial"/>
-          <w:b/>
-          <w:bCs/>
-          <w:color w:val="01579B"/>
-          <w:shd w:val="clear" w:color="auto" w:fill="E1F5FE"/>
-        </w:rPr>
-      </w:pPr>
-    </w:p>
-    <w:p>
-      <w:pPr>
-        <w:spacing w:line="276" w:lineRule="auto"/>
-        <w:rPr>
-          <w:rFonts w:ascii="Arial" w:hAnsi="Arial" w:cs="Arial"/>
-          <w:b/>
-          <w:bCs/>
-          <w:color w:val="01579B"/>
-          <w:shd w:val="clear" w:color="auto" w:fill="E1F5FE"/>
-        </w:rPr>
-      </w:pPr>
-    </w:p>
-    <w:p>
-      <w:pPr>
-        <w:spacing w:line="276" w:lineRule="auto"/>
-        <w:rPr>
-          <w:rFonts w:ascii="Arial" w:hAnsi="Arial" w:cs="Arial"/>
-          <w:b/>
-          <w:bCs/>
-          <w:color w:val="01579B"/>
-          <w:shd w:val="clear" w:color="auto" w:fill="E1F5FE"/>
-        </w:rPr>
-      </w:pPr>
-    </w:p>
-    <w:p>
-      <w:pPr>
-        <w:spacing w:line="276" w:lineRule="auto"/>
-        <w:rPr>
-          <w:rFonts w:ascii="Arial" w:hAnsi="Arial" w:cs="Arial"/>
-          <w:b/>
-          <w:bCs/>
-          <w:color w:val="01579B"/>
-          <w:shd w:val="clear" w:color="auto" w:fill="E1F5FE"/>
-        </w:rPr>
-      </w:pPr>
-    </w:p>
-    <w:p>
-      <w:pPr>
-        <w:spacing w:line="276" w:lineRule="auto"/>
-        <w:rPr>
-          <w:rFonts w:ascii="Arial" w:hAnsi="Arial" w:cs="Arial"/>
-          <w:b/>
-          <w:bCs/>
-          <w:color w:val="01579B"/>
-          <w:shd w:val="clear" w:color="auto" w:fill="E1F5FE"/>
-        </w:rPr>
-      </w:pPr>
-    </w:p>
-    <w:p>
-      <w:pPr>
-        <w:spacing w:line="276" w:lineRule="auto"/>
-        <w:rPr>
-          <w:rFonts w:ascii="Arial" w:hAnsi="Arial" w:cs="Arial"/>
-          <w:b/>
-          <w:bCs/>
-          <w:color w:val="01579B"/>
-          <w:shd w:val="clear" w:color="auto" w:fill="E1F5FE"/>
-        </w:rPr>
-      </w:pPr>
-      <w:proofErr w:type="spellStart"/>
-      <w:r>
-        <w:rPr>
-          <w:rFonts w:ascii="Arial" w:hAnsi="Arial" w:cs="Arial"/>
-          <w:b/>
-          <w:bCs/>
-          <w:color w:val="01579B"/>
-          <w:shd w:val="clear" w:color="auto" w:fill="E1F5FE"/>
-        </w:rPr>
-        <w:t>Tensor</w:t>
-      </w:r>
-      <w:r>
-        <w:rPr>
-          <w:rFonts w:ascii="Arial" w:hAnsi="Arial" w:cs="Arial"/>
-          <w:b/>
-          <w:bCs/>
-          <w:color w:val="01579B"/>
-          <w:shd w:val="clear" w:color="auto" w:fill="E1F5FE"/>
-        </w:rPr>
-        <w:t>f</w:t>
-      </w:r>
-      <w:r>
-        <w:rPr>
-          <w:rFonts w:ascii="Arial" w:hAnsi="Arial" w:cs="Arial"/>
-          <w:b/>
-          <w:bCs/>
-          <w:color w:val="01579B"/>
-          <w:shd w:val="clear" w:color="auto" w:fill="E1F5FE"/>
-        </w:rPr>
-        <w:t>low</w:t>
-      </w:r>
-      <w:proofErr w:type="spellEnd"/>
-      <w:r>
-        <w:rPr>
-          <w:rFonts w:ascii="Arial" w:hAnsi="Arial" w:cs="Arial"/>
-          <w:b/>
-          <w:bCs/>
-          <w:color w:val="01579B"/>
-          <w:shd w:val="clear" w:color="auto" w:fill="E1F5FE"/>
-        </w:rPr>
-        <w:t>:</w:t>
-      </w:r>
-    </w:p>
-    <w:p>
-      <w:pPr>
-        <w:spacing w:line="276" w:lineRule="auto"/>
-        <w:rPr>
-          <w:rFonts w:ascii="Arial" w:hAnsi="Arial" w:cs="Arial"/>
-          <w:b/>
-          <w:bCs/>
-          <w:color w:val="01579B"/>
-          <w:shd w:val="clear" w:color="auto" w:fill="E1F5FE"/>
+        <w:rPr>
+          <w:rFonts w:ascii="Arial" w:hAnsi="Arial" w:cs="Arial"/>
+          <w:color w:val="202124"/>
         </w:rPr>
       </w:pPr>
     </w:p>
@@ -6435,6 +6230,1737 @@
         </w:numPr>
         <w:spacing w:line="276" w:lineRule="auto"/>
         <w:rPr>
+          <w:rFonts w:ascii="Arial" w:hAnsi="Arial" w:cs="Arial"/>
+          <w:color w:val="202124"/>
+        </w:rPr>
+      </w:pPr>
+      <w:r>
+        <w:rPr>
+          <w:rFonts w:ascii="Arial" w:eastAsia="Times New Roman" w:hAnsi="Arial" w:cs="Arial"/>
+          <w:b/>
+          <w:bCs/>
+          <w:color w:val="01579B"/>
+          <w:shd w:val="clear" w:color="auto" w:fill="E1F5FE"/>
+        </w:rPr>
+        <w:t>Logistic Regression</w:t>
+      </w:r>
+      <w:r>
+        <w:rPr>
+          <w:rFonts w:ascii="Arial" w:hAnsi="Arial" w:cs="Arial"/>
+          <w:color w:val="202124"/>
+        </w:rPr>
+        <w:t xml:space="preserve">: </w:t>
+      </w:r>
+      <w:r>
+        <w:rPr>
+          <w:rFonts w:ascii="Arial" w:hAnsi="Arial" w:cs="Arial"/>
+          <w:color w:val="202124"/>
+        </w:rPr>
+        <w:t>Instead of predicting exactly 0 or 1, logistic regression generates a probability—a value between 0 and 1, exclusive.</w:t>
+      </w:r>
+    </w:p>
+    <w:p>
+      <w:pPr>
+        <w:spacing w:line="276" w:lineRule="auto"/>
+        <w:rPr>
+          <w:rFonts w:ascii="Arial" w:hAnsi="Arial" w:cs="Arial"/>
+          <w:b/>
+          <w:bCs/>
+          <w:color w:val="01579B"/>
+          <w:shd w:val="clear" w:color="auto" w:fill="E1F5FE"/>
+        </w:rPr>
+      </w:pPr>
+    </w:p>
+    <w:p>
+      <w:pPr>
+        <w:spacing w:line="276" w:lineRule="auto"/>
+        <w:rPr>
+          <w:rFonts w:ascii="Arial" w:hAnsi="Arial" w:cs="Arial"/>
+          <w:b/>
+          <w:bCs/>
+          <w:color w:val="01579B"/>
+          <w:shd w:val="clear" w:color="auto" w:fill="E1F5FE"/>
+        </w:rPr>
+      </w:pPr>
+    </w:p>
+    <w:p>
+      <w:pPr>
+        <w:spacing w:line="276" w:lineRule="auto"/>
+        <w:rPr>
+          <w:rFonts w:ascii="Arial" w:hAnsi="Arial" w:cs="Arial"/>
+          <w:b/>
+          <w:bCs/>
+          <w:color w:val="01579B"/>
+          <w:shd w:val="clear" w:color="auto" w:fill="E1F5FE"/>
+        </w:rPr>
+      </w:pPr>
+    </w:p>
+    <w:p>
+      <w:pPr>
+        <w:spacing w:line="276" w:lineRule="auto"/>
+        <w:rPr>
+          <w:rFonts w:ascii="Arial" w:hAnsi="Arial" w:cs="Arial"/>
+          <w:b/>
+          <w:bCs/>
+          <w:color w:val="01579B"/>
+          <w:shd w:val="clear" w:color="auto" w:fill="E1F5FE"/>
+        </w:rPr>
+      </w:pPr>
+    </w:p>
+    <w:p>
+      <w:pPr>
+        <w:spacing w:line="276" w:lineRule="auto"/>
+        <w:rPr>
+          <w:rFonts w:ascii="Arial" w:hAnsi="Arial" w:cs="Arial"/>
+          <w:b/>
+          <w:bCs/>
+          <w:color w:val="01579B"/>
+          <w:shd w:val="clear" w:color="auto" w:fill="E1F5FE"/>
+        </w:rPr>
+      </w:pPr>
+    </w:p>
+    <w:p>
+      <w:pPr>
+        <w:spacing w:line="276" w:lineRule="auto"/>
+        <w:rPr>
+          <w:rFonts w:ascii="Arial" w:hAnsi="Arial" w:cs="Arial"/>
+          <w:b/>
+          <w:bCs/>
+          <w:color w:val="01579B"/>
+          <w:shd w:val="clear" w:color="auto" w:fill="E1F5FE"/>
+        </w:rPr>
+      </w:pPr>
+    </w:p>
+    <w:p>
+      <w:pPr>
+        <w:spacing w:line="276" w:lineRule="auto"/>
+        <w:rPr>
+          <w:rFonts w:ascii="Arial" w:hAnsi="Arial" w:cs="Arial"/>
+          <w:b/>
+          <w:bCs/>
+          <w:color w:val="01579B"/>
+          <w:shd w:val="clear" w:color="auto" w:fill="E1F5FE"/>
+        </w:rPr>
+      </w:pPr>
+    </w:p>
+    <w:p>
+      <w:pPr>
+        <w:spacing w:line="276" w:lineRule="auto"/>
+        <w:rPr>
+          <w:rFonts w:ascii="Arial" w:hAnsi="Arial" w:cs="Arial"/>
+          <w:b/>
+          <w:bCs/>
+          <w:color w:val="01579B"/>
+          <w:shd w:val="clear" w:color="auto" w:fill="E1F5FE"/>
+        </w:rPr>
+      </w:pPr>
+    </w:p>
+    <w:p>
+      <w:pPr>
+        <w:spacing w:line="276" w:lineRule="auto"/>
+        <w:rPr>
+          <w:rFonts w:ascii="Arial" w:hAnsi="Arial" w:cs="Arial"/>
+          <w:b/>
+          <w:bCs/>
+          <w:color w:val="01579B"/>
+          <w:shd w:val="clear" w:color="auto" w:fill="E1F5FE"/>
+        </w:rPr>
+      </w:pPr>
+    </w:p>
+    <w:p>
+      <w:pPr>
+        <w:spacing w:line="276" w:lineRule="auto"/>
+        <w:rPr>
+          <w:rFonts w:ascii="Arial" w:hAnsi="Arial" w:cs="Arial"/>
+          <w:b/>
+          <w:bCs/>
+          <w:color w:val="01579B"/>
+          <w:shd w:val="clear" w:color="auto" w:fill="E1F5FE"/>
+        </w:rPr>
+      </w:pPr>
+    </w:p>
+    <w:p>
+      <w:pPr>
+        <w:spacing w:line="276" w:lineRule="auto"/>
+        <w:rPr>
+          <w:rFonts w:ascii="Arial" w:hAnsi="Arial" w:cs="Arial"/>
+          <w:b/>
+          <w:bCs/>
+          <w:color w:val="01579B"/>
+          <w:shd w:val="clear" w:color="auto" w:fill="E1F5FE"/>
+        </w:rPr>
+      </w:pPr>
+    </w:p>
+    <w:p>
+      <w:pPr>
+        <w:spacing w:line="276" w:lineRule="auto"/>
+        <w:rPr>
+          <w:rFonts w:ascii="Arial" w:hAnsi="Arial" w:cs="Arial"/>
+          <w:b/>
+          <w:bCs/>
+          <w:color w:val="01579B"/>
+          <w:shd w:val="clear" w:color="auto" w:fill="E1F5FE"/>
+        </w:rPr>
+      </w:pPr>
+    </w:p>
+    <w:p>
+      <w:pPr>
+        <w:spacing w:line="276" w:lineRule="auto"/>
+        <w:rPr>
+          <w:rFonts w:ascii="Arial" w:hAnsi="Arial" w:cs="Arial"/>
+          <w:b/>
+          <w:bCs/>
+          <w:color w:val="01579B"/>
+          <w:shd w:val="clear" w:color="auto" w:fill="E1F5FE"/>
+        </w:rPr>
+      </w:pPr>
+    </w:p>
+    <w:p>
+      <w:pPr>
+        <w:spacing w:line="276" w:lineRule="auto"/>
+        <w:rPr>
+          <w:rFonts w:ascii="Arial" w:hAnsi="Arial" w:cs="Arial"/>
+          <w:b/>
+          <w:bCs/>
+          <w:color w:val="01579B"/>
+          <w:shd w:val="clear" w:color="auto" w:fill="E1F5FE"/>
+        </w:rPr>
+      </w:pPr>
+    </w:p>
+    <w:p>
+      <w:pPr>
+        <w:spacing w:line="276" w:lineRule="auto"/>
+        <w:rPr>
+          <w:rFonts w:ascii="Arial" w:hAnsi="Arial" w:cs="Arial"/>
+          <w:b/>
+          <w:bCs/>
+          <w:color w:val="01579B"/>
+          <w:shd w:val="clear" w:color="auto" w:fill="E1F5FE"/>
+        </w:rPr>
+      </w:pPr>
+    </w:p>
+    <w:p>
+      <w:pPr>
+        <w:spacing w:line="276" w:lineRule="auto"/>
+        <w:rPr>
+          <w:rFonts w:ascii="Arial" w:hAnsi="Arial" w:cs="Arial"/>
+          <w:b/>
+          <w:bCs/>
+          <w:color w:val="01579B"/>
+          <w:shd w:val="clear" w:color="auto" w:fill="E1F5FE"/>
+        </w:rPr>
+      </w:pPr>
+    </w:p>
+    <w:p>
+      <w:pPr>
+        <w:spacing w:line="276" w:lineRule="auto"/>
+        <w:rPr>
+          <w:rFonts w:ascii="Arial" w:hAnsi="Arial" w:cs="Arial"/>
+          <w:b/>
+          <w:bCs/>
+          <w:color w:val="01579B"/>
+          <w:shd w:val="clear" w:color="auto" w:fill="E1F5FE"/>
+        </w:rPr>
+      </w:pPr>
+    </w:p>
+    <w:p>
+      <w:pPr>
+        <w:spacing w:line="276" w:lineRule="auto"/>
+        <w:rPr>
+          <w:rFonts w:ascii="Arial" w:hAnsi="Arial" w:cs="Arial"/>
+          <w:b/>
+          <w:bCs/>
+          <w:color w:val="01579B"/>
+          <w:shd w:val="clear" w:color="auto" w:fill="E1F5FE"/>
+        </w:rPr>
+      </w:pPr>
+    </w:p>
+    <w:p>
+      <w:pPr>
+        <w:spacing w:line="276" w:lineRule="auto"/>
+        <w:rPr>
+          <w:rFonts w:ascii="Arial" w:hAnsi="Arial" w:cs="Arial"/>
+          <w:b/>
+          <w:bCs/>
+          <w:color w:val="01579B"/>
+          <w:shd w:val="clear" w:color="auto" w:fill="E1F5FE"/>
+        </w:rPr>
+      </w:pPr>
+    </w:p>
+    <w:p>
+      <w:pPr>
+        <w:spacing w:line="276" w:lineRule="auto"/>
+        <w:rPr>
+          <w:rFonts w:ascii="Arial" w:hAnsi="Arial" w:cs="Arial"/>
+          <w:b/>
+          <w:bCs/>
+          <w:color w:val="01579B"/>
+          <w:shd w:val="clear" w:color="auto" w:fill="E1F5FE"/>
+        </w:rPr>
+      </w:pPr>
+    </w:p>
+    <w:p>
+      <w:pPr>
+        <w:spacing w:line="276" w:lineRule="auto"/>
+        <w:rPr>
+          <w:rFonts w:ascii="Arial" w:hAnsi="Arial" w:cs="Arial"/>
+          <w:b/>
+          <w:bCs/>
+          <w:color w:val="01579B"/>
+          <w:shd w:val="clear" w:color="auto" w:fill="E1F5FE"/>
+        </w:rPr>
+      </w:pPr>
+    </w:p>
+    <w:p>
+      <w:pPr>
+        <w:spacing w:line="276" w:lineRule="auto"/>
+        <w:rPr>
+          <w:rFonts w:ascii="Arial" w:hAnsi="Arial" w:cs="Arial"/>
+          <w:b/>
+          <w:bCs/>
+          <w:color w:val="01579B"/>
+          <w:shd w:val="clear" w:color="auto" w:fill="E1F5FE"/>
+        </w:rPr>
+      </w:pPr>
+    </w:p>
+    <w:p>
+      <w:pPr>
+        <w:spacing w:line="276" w:lineRule="auto"/>
+        <w:rPr>
+          <w:rFonts w:ascii="Arial" w:hAnsi="Arial" w:cs="Arial"/>
+          <w:b/>
+          <w:bCs/>
+          <w:color w:val="01579B"/>
+          <w:shd w:val="clear" w:color="auto" w:fill="E1F5FE"/>
+        </w:rPr>
+      </w:pPr>
+    </w:p>
+    <w:p>
+      <w:pPr>
+        <w:spacing w:line="276" w:lineRule="auto"/>
+        <w:rPr>
+          <w:rFonts w:ascii="Arial" w:hAnsi="Arial" w:cs="Arial"/>
+          <w:b/>
+          <w:bCs/>
+          <w:color w:val="01579B"/>
+          <w:shd w:val="clear" w:color="auto" w:fill="E1F5FE"/>
+        </w:rPr>
+      </w:pPr>
+    </w:p>
+    <w:p>
+      <w:pPr>
+        <w:spacing w:line="276" w:lineRule="auto"/>
+        <w:rPr>
+          <w:rFonts w:ascii="Arial" w:hAnsi="Arial" w:cs="Arial"/>
+          <w:b/>
+          <w:bCs/>
+          <w:color w:val="01579B"/>
+          <w:shd w:val="clear" w:color="auto" w:fill="E1F5FE"/>
+        </w:rPr>
+      </w:pPr>
+    </w:p>
+    <w:p>
+      <w:pPr>
+        <w:spacing w:line="276" w:lineRule="auto"/>
+        <w:rPr>
+          <w:rFonts w:ascii="Arial" w:hAnsi="Arial" w:cs="Arial"/>
+          <w:b/>
+          <w:bCs/>
+          <w:color w:val="01579B"/>
+          <w:shd w:val="clear" w:color="auto" w:fill="E1F5FE"/>
+        </w:rPr>
+      </w:pPr>
+    </w:p>
+    <w:p>
+      <w:pPr>
+        <w:spacing w:line="276" w:lineRule="auto"/>
+        <w:rPr>
+          <w:rFonts w:ascii="Arial" w:hAnsi="Arial" w:cs="Arial"/>
+          <w:b/>
+          <w:bCs/>
+          <w:color w:val="01579B"/>
+          <w:shd w:val="clear" w:color="auto" w:fill="E1F5FE"/>
+        </w:rPr>
+      </w:pPr>
+    </w:p>
+    <w:p>
+      <w:pPr>
+        <w:shd w:val="clear" w:color="auto" w:fill="FFFFFF"/>
+        <w:spacing w:before="720" w:after="360" w:line="276" w:lineRule="auto"/>
+        <w:outlineLvl w:val="1"/>
+        <w:rPr>
+          <w:rFonts w:ascii="Arial" w:hAnsi="Arial" w:cs="Arial"/>
+          <w:b/>
+          <w:bCs/>
+          <w:color w:val="01579B"/>
+          <w:sz w:val="28"/>
+          <w:szCs w:val="28"/>
+          <w:highlight w:val="yellow"/>
+          <w:shd w:val="clear" w:color="auto" w:fill="E1F5FE"/>
+        </w:rPr>
+      </w:pPr>
+      <w:r>
+        <w:rPr>
+          <w:rFonts w:ascii="Arial" w:hAnsi="Arial" w:cs="Arial"/>
+          <w:b/>
+          <w:bCs/>
+          <w:color w:val="01579B"/>
+          <w:sz w:val="28"/>
+          <w:szCs w:val="28"/>
+          <w:highlight w:val="yellow"/>
+          <w:shd w:val="clear" w:color="auto" w:fill="E1F5FE"/>
+        </w:rPr>
+        <w:lastRenderedPageBreak/>
+        <w:t xml:space="preserve">Week </w:t>
+      </w:r>
+      <w:r>
+        <w:rPr>
+          <w:rFonts w:ascii="Arial" w:hAnsi="Arial" w:cs="Arial"/>
+          <w:b/>
+          <w:bCs/>
+          <w:color w:val="01579B"/>
+          <w:sz w:val="28"/>
+          <w:szCs w:val="28"/>
+          <w:highlight w:val="yellow"/>
+          <w:shd w:val="clear" w:color="auto" w:fill="E1F5FE"/>
+        </w:rPr>
+        <w:t>3</w:t>
+      </w:r>
+    </w:p>
+    <w:p>
+      <w:pPr>
+        <w:pStyle w:val="ListParagraph"/>
+        <w:numPr>
+          <w:ilvl w:val="0"/>
+          <w:numId w:val="2"/>
+        </w:numPr>
+        <w:shd w:val="clear" w:color="auto" w:fill="FFFFFF"/>
+        <w:spacing w:before="720" w:after="360" w:line="276" w:lineRule="auto"/>
+        <w:outlineLvl w:val="1"/>
+        <w:rPr>
+          <w:rFonts w:ascii="Arial" w:eastAsia="Times New Roman" w:hAnsi="Arial" w:cs="Arial"/>
+          <w:b/>
+          <w:bCs/>
+          <w:color w:val="01579B"/>
+          <w:shd w:val="clear" w:color="auto" w:fill="E1F5FE"/>
+        </w:rPr>
+      </w:pPr>
+      <w:r>
+        <w:rPr>
+          <w:rFonts w:ascii="Arial" w:eastAsia="Times New Roman" w:hAnsi="Arial" w:cs="Arial"/>
+          <w:b/>
+          <w:bCs/>
+          <w:color w:val="01579B"/>
+          <w:shd w:val="clear" w:color="auto" w:fill="E1F5FE"/>
+        </w:rPr>
+        <w:t>How do we evaluate classification models?</w:t>
+      </w:r>
+    </w:p>
+    <w:p>
+      <w:pPr>
+        <w:pStyle w:val="ListParagraph"/>
+        <w:numPr>
+          <w:ilvl w:val="0"/>
+          <w:numId w:val="30"/>
+        </w:numPr>
+        <w:shd w:val="clear" w:color="auto" w:fill="FFFFFF"/>
+        <w:spacing w:before="720" w:after="360" w:line="276" w:lineRule="auto"/>
+        <w:outlineLvl w:val="1"/>
+        <w:rPr>
+          <w:rFonts w:ascii="Arial" w:eastAsia="Times New Roman" w:hAnsi="Arial" w:cs="Arial"/>
+          <w:b/>
+          <w:bCs/>
+          <w:color w:val="01579B"/>
+          <w:shd w:val="clear" w:color="auto" w:fill="E1F5FE"/>
+        </w:rPr>
+      </w:pPr>
+      <w:r>
+        <w:rPr>
+          <w:rFonts w:ascii="Arial" w:hAnsi="Arial" w:cs="Arial"/>
+          <w:b/>
+          <w:bCs/>
+          <w:color w:val="01579B"/>
+          <w:shd w:val="clear" w:color="auto" w:fill="E1F5FE"/>
+        </w:rPr>
+        <w:t>Accuracy</w:t>
+      </w:r>
+      <w:r>
+        <w:rPr>
+          <w:rFonts w:ascii="Arial" w:hAnsi="Arial" w:cs="Arial"/>
+          <w:b/>
+          <w:bCs/>
+          <w:color w:val="01579B"/>
+          <w:shd w:val="clear" w:color="auto" w:fill="E1F5FE"/>
+        </w:rPr>
+        <w:t xml:space="preserve">: </w:t>
+      </w:r>
+    </w:p>
+    <w:p>
+      <w:pPr>
+        <w:pStyle w:val="ListParagraph"/>
+        <w:shd w:val="clear" w:color="auto" w:fill="FFFFFF"/>
+        <w:spacing w:before="720" w:after="360" w:line="276" w:lineRule="auto"/>
+        <w:outlineLvl w:val="1"/>
+        <w:rPr>
+          <w:rFonts w:ascii="Arial" w:eastAsiaTheme="minorEastAsia" w:hAnsi="Arial"/>
+          <w:i/>
+          <w:iCs/>
+          <w:color w:val="202124"/>
+          <w:shd w:val="clear" w:color="auto" w:fill="FFFFFF"/>
+        </w:rPr>
+      </w:pPr>
+      <m:oMathPara>
+        <m:oMath>
+          <m:r>
+            <w:rPr>
+              <w:rFonts w:ascii="Cambria Math" w:hAnsi="Cambria Math"/>
+              <w:color w:val="202124"/>
+              <w:shd w:val="clear" w:color="auto" w:fill="FFFFFF"/>
+            </w:rPr>
+            <m:t>Accuracy =</m:t>
+          </m:r>
+          <m:f>
+            <m:fPr>
+              <m:ctrlPr>
+                <w:rPr>
+                  <w:rFonts w:ascii="Cambria Math" w:hAnsi="Cambria Math"/>
+                  <w:i/>
+                  <w:iCs/>
+                  <w:color w:val="202124"/>
+                  <w:shd w:val="clear" w:color="auto" w:fill="FFFFFF"/>
+                </w:rPr>
+              </m:ctrlPr>
+            </m:fPr>
+            <m:num>
+              <m:r>
+                <w:rPr>
+                  <w:rFonts w:ascii="Cambria Math" w:hAnsi="Cambria Math"/>
+                  <w:color w:val="202124"/>
+                  <w:shd w:val="clear" w:color="auto" w:fill="FFFFFF"/>
+                </w:rPr>
+                <m:t xml:space="preserve"> Number of Correct Predictions</m:t>
+              </m:r>
+            </m:num>
+            <m:den>
+              <m:r>
+                <w:rPr>
+                  <w:rFonts w:ascii="Cambria Math" w:hAnsi="Cambria Math"/>
+                  <w:color w:val="202124"/>
+                  <w:shd w:val="clear" w:color="auto" w:fill="FFFFFF"/>
+                </w:rPr>
+                <m:t>Total number of Predictions</m:t>
+              </m:r>
+            </m:den>
+          </m:f>
+        </m:oMath>
+      </m:oMathPara>
+    </w:p>
+    <w:p>
+      <w:pPr>
+        <w:pStyle w:val="ListParagraph"/>
+        <w:shd w:val="clear" w:color="auto" w:fill="FFFFFF"/>
+        <w:spacing w:before="720" w:after="360" w:line="276" w:lineRule="auto"/>
+        <w:outlineLvl w:val="1"/>
+        <w:rPr>
+          <w:rFonts w:ascii="Arial" w:eastAsiaTheme="minorEastAsia" w:hAnsi="Arial"/>
+          <w:color w:val="202124"/>
+          <w:shd w:val="clear" w:color="auto" w:fill="FFFFFF"/>
+        </w:rPr>
+      </w:pPr>
+      <w:r>
+        <w:rPr>
+          <w:rFonts w:ascii="Arial" w:eastAsiaTheme="minorEastAsia" w:hAnsi="Arial"/>
+          <w:color w:val="202124"/>
+          <w:shd w:val="clear" w:color="auto" w:fill="FFFFFF"/>
+        </w:rPr>
+        <w:tab/>
+      </w:r>
+      <w:r>
+        <w:rPr>
+          <w:rFonts w:ascii="Arial" w:eastAsiaTheme="minorEastAsia" w:hAnsi="Arial"/>
+          <w:color w:val="202124"/>
+          <w:shd w:val="clear" w:color="auto" w:fill="FFFFFF"/>
+        </w:rPr>
+        <w:tab/>
+      </w:r>
+      <w:r>
+        <w:rPr>
+          <w:rFonts w:ascii="Arial" w:eastAsiaTheme="minorEastAsia" w:hAnsi="Arial"/>
+          <w:color w:val="202124"/>
+          <w:shd w:val="clear" w:color="auto" w:fill="FFFFFF"/>
+        </w:rPr>
+        <w:tab/>
+      </w:r>
+    </w:p>
+    <w:p>
+      <w:pPr>
+        <w:pStyle w:val="ListParagraph"/>
+        <w:shd w:val="clear" w:color="auto" w:fill="FFFFFF"/>
+        <w:spacing w:before="720" w:after="360" w:line="276" w:lineRule="auto"/>
+        <w:outlineLvl w:val="1"/>
+        <w:rPr>
+          <w:rFonts w:ascii="Arial" w:eastAsiaTheme="minorEastAsia" w:hAnsi="Arial"/>
+          <w:iCs/>
+          <w:color w:val="202124"/>
+          <w:shd w:val="clear" w:color="auto" w:fill="FFFFFF"/>
+        </w:rPr>
+      </w:pPr>
+      <w:r>
+        <w:rPr>
+          <w:rFonts w:ascii="Arial" w:eastAsiaTheme="minorEastAsia" w:hAnsi="Arial"/>
+          <w:color w:val="202124"/>
+          <w:shd w:val="clear" w:color="auto" w:fill="FFFFFF"/>
+        </w:rPr>
+        <w:tab/>
+      </w:r>
+      <w:r>
+        <w:rPr>
+          <w:rFonts w:ascii="Arial" w:eastAsiaTheme="minorEastAsia" w:hAnsi="Arial"/>
+          <w:color w:val="202124"/>
+          <w:shd w:val="clear" w:color="auto" w:fill="FFFFFF"/>
+        </w:rPr>
+        <w:tab/>
+        <w:t xml:space="preserve"> </w:t>
+      </w:r>
+      <w:r>
+        <w:rPr>
+          <w:rFonts w:ascii="Arial" w:eastAsiaTheme="minorEastAsia" w:hAnsi="Arial"/>
+          <w:color w:val="202124"/>
+          <w:shd w:val="clear" w:color="auto" w:fill="FFFFFF"/>
+        </w:rPr>
+        <w:tab/>
+      </w:r>
+    </w:p>
+    <w:p>
+      <w:pPr>
+        <w:pStyle w:val="ListParagraph"/>
+        <w:shd w:val="clear" w:color="auto" w:fill="FFFFFF"/>
+        <w:spacing w:before="720" w:after="360" w:line="276" w:lineRule="auto"/>
+        <w:outlineLvl w:val="1"/>
+        <w:rPr>
+          <w:rFonts w:ascii="Arial" w:eastAsiaTheme="minorEastAsia" w:hAnsi="Arial"/>
+          <w:i/>
+          <w:iCs/>
+          <w:color w:val="202124"/>
+          <w:shd w:val="clear" w:color="auto" w:fill="FFFFFF"/>
+        </w:rPr>
+      </w:pPr>
+      <m:oMathPara>
+        <m:oMathParaPr>
+          <m:jc m:val="left"/>
+        </m:oMathParaPr>
+        <m:oMath>
+          <m:r>
+            <m:rPr>
+              <m:sty m:val="p"/>
+            </m:rPr>
+            <w:rPr>
+              <w:rFonts w:ascii="Cambria Math" w:hAnsi="Cambria Math"/>
+              <w:color w:val="202124"/>
+              <w:shd w:val="clear" w:color="auto" w:fill="FFFFFF"/>
+            </w:rPr>
+            <m:t xml:space="preserve">Accuracy </m:t>
+          </m:r>
+          <m:r>
+            <w:rPr>
+              <w:rFonts w:ascii="Cambria Math" w:hAnsi="Cambria Math"/>
+              <w:color w:val="202124"/>
+              <w:shd w:val="clear" w:color="auto" w:fill="FFFFFF"/>
+            </w:rPr>
+            <m:t>=</m:t>
+          </m:r>
+          <m:f>
+            <m:fPr>
+              <m:ctrlPr>
+                <w:rPr>
+                  <w:rFonts w:ascii="Cambria Math" w:hAnsi="Cambria Math"/>
+                  <w:i/>
+                  <w:iCs/>
+                  <w:color w:val="202124"/>
+                  <w:shd w:val="clear" w:color="auto" w:fill="FFFFFF"/>
+                </w:rPr>
+              </m:ctrlPr>
+            </m:fPr>
+            <m:num>
+              <m:r>
+                <w:rPr>
+                  <w:rFonts w:ascii="Cambria Math" w:hAnsi="Cambria Math"/>
+                  <w:color w:val="202124"/>
+                  <w:shd w:val="clear" w:color="auto" w:fill="FFFFFF"/>
+                </w:rPr>
+                <m:t xml:space="preserve"> True Positive + True Negative</m:t>
+              </m:r>
+            </m:num>
+            <m:den>
+              <m:r>
+                <w:rPr>
+                  <w:rFonts w:ascii="Cambria Math" w:hAnsi="Cambria Math"/>
+                  <w:color w:val="202124"/>
+                  <w:shd w:val="clear" w:color="auto" w:fill="FFFFFF"/>
+                </w:rPr>
+                <m:t>True Positive + True Negative +False Positive + False Negative</m:t>
+              </m:r>
+            </m:den>
+          </m:f>
+        </m:oMath>
+      </m:oMathPara>
+    </w:p>
+    <w:p>
+      <w:pPr>
+        <w:pStyle w:val="ListParagraph"/>
+        <w:shd w:val="clear" w:color="auto" w:fill="FFFFFF"/>
+        <w:spacing w:before="720" w:after="360" w:line="276" w:lineRule="auto"/>
+        <w:outlineLvl w:val="1"/>
+        <w:rPr>
+          <w:rFonts w:ascii="Arial" w:hAnsi="Arial"/>
+          <w:color w:val="202124"/>
+          <w:shd w:val="clear" w:color="auto" w:fill="FFFFFF"/>
+        </w:rPr>
+      </w:pPr>
+    </w:p>
+    <w:p>
+      <w:pPr>
+        <w:pStyle w:val="ListParagraph"/>
+        <w:shd w:val="clear" w:color="auto" w:fill="FFFFFF"/>
+        <w:spacing w:before="720" w:after="360" w:line="276" w:lineRule="auto"/>
+        <w:outlineLvl w:val="1"/>
+        <w:rPr>
+          <w:rFonts w:ascii="Arial" w:eastAsia="Times New Roman" w:hAnsi="Arial" w:cs="Arial"/>
+          <w:b/>
+          <w:bCs/>
+          <w:color w:val="01579B"/>
+          <w:shd w:val="clear" w:color="auto" w:fill="E1F5FE"/>
+        </w:rPr>
+      </w:pPr>
+    </w:p>
+    <w:p>
+      <w:pPr>
+        <w:pStyle w:val="ListParagraph"/>
+        <w:shd w:val="clear" w:color="auto" w:fill="FFFFFF"/>
+        <w:spacing w:before="720" w:after="360" w:line="276" w:lineRule="auto"/>
+        <w:ind w:left="1440"/>
+        <w:outlineLvl w:val="1"/>
+        <w:rPr>
+          <w:rFonts w:ascii="Arial" w:hAnsi="Arial"/>
+          <w:color w:val="202124"/>
+          <w:shd w:val="clear" w:color="auto" w:fill="FFFFFF"/>
+        </w:rPr>
+      </w:pPr>
+      <w:r>
+        <w:rPr>
+          <w:rFonts w:ascii="Arial" w:eastAsia="Times New Roman" w:hAnsi="Arial" w:cs="Arial"/>
+          <w:b/>
+          <w:bCs/>
+          <w:color w:val="01579B"/>
+          <w:shd w:val="clear" w:color="auto" w:fill="E1F5FE"/>
+        </w:rPr>
+        <w:t>Accuracy</w:t>
+      </w:r>
+      <w:r>
+        <w:rPr>
+          <w:rFonts w:ascii="Arial" w:hAnsi="Arial"/>
+          <w:color w:val="202124"/>
+          <w:shd w:val="clear" w:color="auto" w:fill="FFFFFF"/>
+        </w:rPr>
+        <w:t xml:space="preserve"> is a sort of metric, but </w:t>
+      </w:r>
+      <w:r>
+        <w:rPr>
+          <w:rFonts w:ascii="Arial" w:hAnsi="Arial"/>
+          <w:color w:val="202124"/>
+          <w:shd w:val="clear" w:color="auto" w:fill="FFFFFF"/>
+        </w:rPr>
+        <w:t>for class-imbalanced problems</w:t>
+      </w:r>
+      <w:r>
+        <w:rPr>
+          <w:rFonts w:ascii="Arial" w:hAnsi="Arial"/>
+          <w:color w:val="202124"/>
+          <w:shd w:val="clear" w:color="auto" w:fill="FFFFFF"/>
+        </w:rPr>
+        <w:t xml:space="preserve"> </w:t>
+      </w:r>
+      <w:r>
+        <w:rPr>
+          <w:rFonts w:ascii="Arial" w:hAnsi="Arial"/>
+          <w:color w:val="202124"/>
+          <w:shd w:val="clear" w:color="auto" w:fill="FFFFFF"/>
+        </w:rPr>
+        <w:t>where there is a significant disparity problem between number of positive and negative labels</w:t>
+      </w:r>
+      <w:r>
+        <w:rPr>
+          <w:rFonts w:ascii="Arial" w:hAnsi="Arial"/>
+          <w:color w:val="202124"/>
+          <w:shd w:val="clear" w:color="auto" w:fill="FFFFFF"/>
+        </w:rPr>
+        <w:t>, useful</w:t>
+      </w:r>
+      <w:r>
+        <w:rPr>
+          <w:rFonts w:ascii="Arial" w:hAnsi="Arial"/>
+          <w:color w:val="202124"/>
+          <w:shd w:val="clear" w:color="auto" w:fill="FFFFFF"/>
+        </w:rPr>
+        <w:t xml:space="preserve"> technique is</w:t>
+      </w:r>
+      <w:r>
+        <w:rPr>
+          <w:rFonts w:ascii="Arial" w:hAnsi="Arial"/>
+          <w:color w:val="202124"/>
+          <w:shd w:val="clear" w:color="auto" w:fill="FFFFFF"/>
+        </w:rPr>
+        <w:t xml:space="preserve"> to separate out different kinds of errors</w:t>
+      </w:r>
+      <w:r>
+        <w:rPr>
+          <w:rFonts w:ascii="Arial" w:hAnsi="Arial"/>
+          <w:color w:val="202124"/>
+          <w:shd w:val="clear" w:color="auto" w:fill="FFFFFF"/>
+        </w:rPr>
+        <w:t xml:space="preserve"> and so we can combine these errors into a couple of different metrics</w:t>
+      </w:r>
+      <w:r>
+        <w:rPr>
+          <w:rFonts w:ascii="Arial" w:hAnsi="Arial"/>
+          <w:color w:val="202124"/>
+          <w:shd w:val="clear" w:color="auto" w:fill="FFFFFF"/>
+        </w:rPr>
+        <w:t xml:space="preserve">: </w:t>
+      </w:r>
+      <w:r>
+        <w:rPr>
+          <w:rFonts w:ascii="Arial" w:eastAsia="Times New Roman" w:hAnsi="Arial" w:cs="Arial"/>
+          <w:b/>
+          <w:bCs/>
+          <w:color w:val="01579B"/>
+          <w:shd w:val="clear" w:color="auto" w:fill="E1F5FE"/>
+        </w:rPr>
+        <w:t>Confusion Matrix:</w:t>
+      </w:r>
+    </w:p>
+    <w:tbl>
+      <w:tblPr>
+        <w:tblStyle w:val="GridTable1Light-Accent5"/>
+        <w:tblW w:w="9587" w:type="dxa"/>
+        <w:tblBorders>
+          <w:top w:val="double" w:sz="4" w:space="0" w:color="5B9BD5" w:themeColor="accent5"/>
+          <w:left w:val="double" w:sz="4" w:space="0" w:color="5B9BD5" w:themeColor="accent5"/>
+          <w:bottom w:val="double" w:sz="4" w:space="0" w:color="5B9BD5" w:themeColor="accent5"/>
+          <w:right w:val="double" w:sz="4" w:space="0" w:color="5B9BD5" w:themeColor="accent5"/>
+          <w:insideH w:val="double" w:sz="4" w:space="0" w:color="5B9BD5" w:themeColor="accent5"/>
+          <w:insideV w:val="double" w:sz="4" w:space="0" w:color="5B9BD5" w:themeColor="accent5"/>
+        </w:tblBorders>
+        <w:shd w:val="pct10" w:color="9CC2E5" w:themeColor="accent5" w:themeTint="99" w:fill="auto"/>
+        <w:tblLook w:val="04A0" w:firstRow="1" w:lastRow="0" w:firstColumn="1" w:lastColumn="0" w:noHBand="0" w:noVBand="1"/>
+      </w:tblPr>
+      <w:tblGrid>
+        <w:gridCol w:w="3195"/>
+        <w:gridCol w:w="3196"/>
+        <w:gridCol w:w="3196"/>
+      </w:tblGrid>
+      <w:tr>
+        <w:trPr>
+          <w:cnfStyle w:val="100000000000" w:firstRow="1" w:lastRow="0" w:firstColumn="0" w:lastColumn="0" w:oddVBand="0" w:evenVBand="0" w:oddHBand="0" w:evenHBand="0" w:firstRowFirstColumn="0" w:firstRowLastColumn="0" w:lastRowFirstColumn="0" w:lastRowLastColumn="0"/>
+          <w:trHeight w:val="1133"/>
+        </w:trPr>
+        <w:tc>
+          <w:tcPr>
+            <w:cnfStyle w:val="001000000000" w:firstRow="0" w:lastRow="0" w:firstColumn="1" w:lastColumn="0" w:oddVBand="0" w:evenVBand="0" w:oddHBand="0" w:evenHBand="0" w:firstRowFirstColumn="0" w:firstRowLastColumn="0" w:lastRowFirstColumn="0" w:lastRowLastColumn="0"/>
+            <w:tcW w:w="3195" w:type="dxa"/>
+            <w:tcBorders>
+              <w:bottom w:val="none" w:sz="0" w:space="0" w:color="auto"/>
+            </w:tcBorders>
+            <w:shd w:val="pct10" w:color="9CC2E5" w:themeColor="accent5" w:themeTint="99" w:fill="auto"/>
+          </w:tcPr>
+          <w:p>
+            <w:pPr>
+              <w:spacing w:before="720" w:after="360" w:line="276" w:lineRule="auto"/>
+              <w:jc w:val="center"/>
+              <w:outlineLvl w:val="1"/>
+              <w:rPr>
+                <w:rFonts w:ascii="Arial" w:hAnsi="Arial"/>
+                <w:color w:val="202124"/>
+                <w:shd w:val="clear" w:color="auto" w:fill="FFFFFF"/>
+              </w:rPr>
+            </w:pPr>
+            <w:r>
+              <w:rPr>
+                <w:rFonts w:ascii="Arial" w:hAnsi="Arial"/>
+                <w:color w:val="202124"/>
+                <w:shd w:val="clear" w:color="auto" w:fill="FFFFFF"/>
+              </w:rPr>
+              <w:t>True Positive</w:t>
+            </w:r>
+          </w:p>
+        </w:tc>
+        <w:tc>
+          <w:tcPr>
+            <w:tcW w:w="3196" w:type="dxa"/>
+            <w:tcBorders>
+              <w:bottom w:val="none" w:sz="0" w:space="0" w:color="auto"/>
+            </w:tcBorders>
+            <w:shd w:val="pct10" w:color="9CC2E5" w:themeColor="accent5" w:themeTint="99" w:fill="auto"/>
+          </w:tcPr>
+          <w:p>
+            <w:pPr>
+              <w:spacing w:before="720" w:after="360" w:line="276" w:lineRule="auto"/>
+              <w:jc w:val="center"/>
+              <w:outlineLvl w:val="1"/>
+              <w:cnfStyle w:val="100000000000" w:firstRow="1" w:lastRow="0" w:firstColumn="0" w:lastColumn="0" w:oddVBand="0" w:evenVBand="0" w:oddHBand="0" w:evenHBand="0" w:firstRowFirstColumn="0" w:firstRowLastColumn="0" w:lastRowFirstColumn="0" w:lastRowLastColumn="0"/>
+              <w:rPr>
+                <w:rFonts w:ascii="Arial" w:hAnsi="Arial"/>
+                <w:b w:val="0"/>
+                <w:bCs w:val="0"/>
+                <w:color w:val="202124"/>
+                <w:shd w:val="clear" w:color="auto" w:fill="FFFFFF"/>
+              </w:rPr>
+            </w:pPr>
+            <w:r>
+              <w:rPr>
+                <w:rFonts w:ascii="Arial" w:hAnsi="Arial"/>
+                <w:b w:val="0"/>
+                <w:bCs w:val="0"/>
+                <w:color w:val="202124"/>
+                <w:shd w:val="clear" w:color="auto" w:fill="FFFFFF"/>
+              </w:rPr>
+              <w:t>The shepherd said, “</w:t>
+            </w:r>
+            <w:r>
+              <w:rPr>
+                <w:rFonts w:ascii="Arial" w:hAnsi="Arial"/>
+                <w:b w:val="0"/>
+                <w:bCs w:val="0"/>
+                <w:color w:val="202124"/>
+                <w:shd w:val="clear" w:color="auto" w:fill="FFFFFF"/>
+              </w:rPr>
+              <w:t>Wolf</w:t>
+            </w:r>
+            <w:r>
+              <w:rPr>
+                <w:rFonts w:ascii="Arial" w:hAnsi="Arial"/>
+                <w:b w:val="0"/>
+                <w:bCs w:val="0"/>
+                <w:color w:val="202124"/>
+                <w:shd w:val="clear" w:color="auto" w:fill="FFFFFF"/>
+                <w:lang w:val="tr-TR"/>
+              </w:rPr>
+              <w:t xml:space="preserve">!! </w:t>
+            </w:r>
+            <w:r>
+              <w:rPr>
+                <w:rFonts w:ascii="Arial" w:hAnsi="Arial"/>
+                <w:b w:val="0"/>
+                <w:bCs w:val="0"/>
+                <w:color w:val="202124"/>
+                <w:shd w:val="clear" w:color="auto" w:fill="FFFFFF"/>
+              </w:rPr>
+              <w:t>”</w:t>
+            </w:r>
+          </w:p>
+        </w:tc>
+        <w:tc>
+          <w:tcPr>
+            <w:tcW w:w="3196" w:type="dxa"/>
+            <w:tcBorders>
+              <w:bottom w:val="none" w:sz="0" w:space="0" w:color="auto"/>
+            </w:tcBorders>
+            <w:shd w:val="pct10" w:color="9CC2E5" w:themeColor="accent5" w:themeTint="99" w:fill="auto"/>
+          </w:tcPr>
+          <w:p>
+            <w:pPr>
+              <w:spacing w:before="720" w:after="360" w:line="276" w:lineRule="auto"/>
+              <w:jc w:val="center"/>
+              <w:outlineLvl w:val="1"/>
+              <w:cnfStyle w:val="100000000000" w:firstRow="1" w:lastRow="0" w:firstColumn="0" w:lastColumn="0" w:oddVBand="0" w:evenVBand="0" w:oddHBand="0" w:evenHBand="0" w:firstRowFirstColumn="0" w:firstRowLastColumn="0" w:lastRowFirstColumn="0" w:lastRowLastColumn="0"/>
+              <w:rPr>
+                <w:rFonts w:ascii="Arial" w:hAnsi="Arial"/>
+                <w:b w:val="0"/>
+                <w:bCs w:val="0"/>
+                <w:color w:val="202124"/>
+                <w:shd w:val="clear" w:color="auto" w:fill="FFFFFF"/>
+              </w:rPr>
+            </w:pPr>
+            <w:r>
+              <w:rPr>
+                <w:rFonts w:ascii="Arial" w:hAnsi="Arial"/>
+                <w:b w:val="0"/>
+                <w:bCs w:val="0"/>
+                <w:color w:val="202124"/>
+                <w:shd w:val="clear" w:color="auto" w:fill="FFFFFF"/>
+              </w:rPr>
+              <w:t>There is actually a wolf.</w:t>
+            </w:r>
+          </w:p>
+        </w:tc>
+      </w:tr>
+      <w:tr>
+        <w:trPr>
+          <w:trHeight w:val="1122"/>
+        </w:trPr>
+        <w:tc>
+          <w:tcPr>
+            <w:cnfStyle w:val="001000000000" w:firstRow="0" w:lastRow="0" w:firstColumn="1" w:lastColumn="0" w:oddVBand="0" w:evenVBand="0" w:oddHBand="0" w:evenHBand="0" w:firstRowFirstColumn="0" w:firstRowLastColumn="0" w:lastRowFirstColumn="0" w:lastRowLastColumn="0"/>
+            <w:tcW w:w="3195" w:type="dxa"/>
+            <w:shd w:val="pct10" w:color="9CC2E5" w:themeColor="accent5" w:themeTint="99" w:fill="auto"/>
+          </w:tcPr>
+          <w:p>
+            <w:pPr>
+              <w:spacing w:before="720" w:after="360" w:line="276" w:lineRule="auto"/>
+              <w:jc w:val="center"/>
+              <w:outlineLvl w:val="1"/>
+              <w:rPr>
+                <w:rFonts w:ascii="Arial" w:hAnsi="Arial"/>
+                <w:color w:val="202124"/>
+                <w:shd w:val="clear" w:color="auto" w:fill="FFFFFF"/>
+              </w:rPr>
+            </w:pPr>
+            <w:r>
+              <w:rPr>
+                <w:rFonts w:ascii="Arial" w:hAnsi="Arial"/>
+                <w:color w:val="202124"/>
+                <w:shd w:val="clear" w:color="auto" w:fill="FFFFFF"/>
+              </w:rPr>
+              <w:t>False Positive</w:t>
+            </w:r>
+          </w:p>
+        </w:tc>
+        <w:tc>
+          <w:tcPr>
+            <w:tcW w:w="3196" w:type="dxa"/>
+            <w:shd w:val="pct10" w:color="9CC2E5" w:themeColor="accent5" w:themeTint="99" w:fill="auto"/>
+          </w:tcPr>
+          <w:p>
+            <w:pPr>
+              <w:spacing w:before="720" w:after="360" w:line="276" w:lineRule="auto"/>
+              <w:jc w:val="center"/>
+              <w:outlineLvl w:val="1"/>
+              <w:cnfStyle w:val="000000000000" w:firstRow="0" w:lastRow="0" w:firstColumn="0" w:lastColumn="0" w:oddVBand="0" w:evenVBand="0" w:oddHBand="0" w:evenHBand="0" w:firstRowFirstColumn="0" w:firstRowLastColumn="0" w:lastRowFirstColumn="0" w:lastRowLastColumn="0"/>
+              <w:rPr>
+                <w:rFonts w:ascii="Arial" w:hAnsi="Arial"/>
+                <w:color w:val="202124"/>
+                <w:shd w:val="clear" w:color="auto" w:fill="FFFFFF"/>
+              </w:rPr>
+            </w:pPr>
+            <w:r>
+              <w:rPr>
+                <w:rFonts w:ascii="Arial" w:hAnsi="Arial"/>
+                <w:color w:val="202124"/>
+                <w:shd w:val="clear" w:color="auto" w:fill="FFFFFF"/>
+              </w:rPr>
+              <w:t xml:space="preserve">The shepherd </w:t>
+            </w:r>
+            <w:r>
+              <w:rPr>
+                <w:rFonts w:ascii="Arial" w:hAnsi="Arial"/>
+                <w:color w:val="202124"/>
+                <w:shd w:val="clear" w:color="auto" w:fill="FFFFFF"/>
+              </w:rPr>
+              <w:t>said</w:t>
+            </w:r>
+            <w:r>
+              <w:rPr>
+                <w:rFonts w:ascii="Arial" w:hAnsi="Arial"/>
+                <w:color w:val="202124"/>
+                <w:shd w:val="clear" w:color="auto" w:fill="FFFFFF"/>
+              </w:rPr>
+              <w:t>, “</w:t>
+            </w:r>
+            <w:r>
+              <w:rPr>
+                <w:rFonts w:ascii="Arial" w:hAnsi="Arial"/>
+                <w:color w:val="202124"/>
+                <w:shd w:val="clear" w:color="auto" w:fill="FFFFFF"/>
+              </w:rPr>
+              <w:t>Wolf!! ”</w:t>
+            </w:r>
+          </w:p>
+        </w:tc>
+        <w:tc>
+          <w:tcPr>
+            <w:tcW w:w="3196" w:type="dxa"/>
+            <w:shd w:val="pct10" w:color="9CC2E5" w:themeColor="accent5" w:themeTint="99" w:fill="auto"/>
+          </w:tcPr>
+          <w:p>
+            <w:pPr>
+              <w:spacing w:before="720" w:after="360" w:line="276" w:lineRule="auto"/>
+              <w:jc w:val="center"/>
+              <w:outlineLvl w:val="1"/>
+              <w:cnfStyle w:val="000000000000" w:firstRow="0" w:lastRow="0" w:firstColumn="0" w:lastColumn="0" w:oddVBand="0" w:evenVBand="0" w:oddHBand="0" w:evenHBand="0" w:firstRowFirstColumn="0" w:firstRowLastColumn="0" w:lastRowFirstColumn="0" w:lastRowLastColumn="0"/>
+              <w:rPr>
+                <w:rFonts w:ascii="Arial" w:hAnsi="Arial"/>
+                <w:color w:val="202124"/>
+                <w:shd w:val="clear" w:color="auto" w:fill="FFFFFF"/>
+              </w:rPr>
+            </w:pPr>
+            <w:r>
+              <w:rPr>
+                <w:rFonts w:ascii="Arial" w:hAnsi="Arial"/>
+                <w:color w:val="202124"/>
+                <w:shd w:val="clear" w:color="auto" w:fill="FFFFFF"/>
+              </w:rPr>
+              <w:t>There is not any wolf.</w:t>
+            </w:r>
+          </w:p>
+        </w:tc>
+      </w:tr>
+      <w:tr>
+        <w:trPr>
+          <w:trHeight w:val="913"/>
+        </w:trPr>
+        <w:tc>
+          <w:tcPr>
+            <w:cnfStyle w:val="001000000000" w:firstRow="0" w:lastRow="0" w:firstColumn="1" w:lastColumn="0" w:oddVBand="0" w:evenVBand="0" w:oddHBand="0" w:evenHBand="0" w:firstRowFirstColumn="0" w:firstRowLastColumn="0" w:lastRowFirstColumn="0" w:lastRowLastColumn="0"/>
+            <w:tcW w:w="3195" w:type="dxa"/>
+            <w:shd w:val="pct10" w:color="9CC2E5" w:themeColor="accent5" w:themeTint="99" w:fill="auto"/>
+          </w:tcPr>
+          <w:p>
+            <w:pPr>
+              <w:spacing w:before="720" w:after="360" w:line="276" w:lineRule="auto"/>
+              <w:jc w:val="center"/>
+              <w:outlineLvl w:val="1"/>
+              <w:rPr>
+                <w:rFonts w:ascii="Arial" w:hAnsi="Arial"/>
+                <w:color w:val="202124"/>
+                <w:shd w:val="clear" w:color="auto" w:fill="FFFFFF"/>
+              </w:rPr>
+            </w:pPr>
+            <w:r>
+              <w:rPr>
+                <w:rFonts w:ascii="Arial" w:hAnsi="Arial"/>
+                <w:color w:val="202124"/>
+                <w:shd w:val="clear" w:color="auto" w:fill="FFFFFF"/>
+              </w:rPr>
+              <w:t>True Negative</w:t>
+            </w:r>
+          </w:p>
+        </w:tc>
+        <w:tc>
+          <w:tcPr>
+            <w:tcW w:w="3196" w:type="dxa"/>
+            <w:shd w:val="pct10" w:color="9CC2E5" w:themeColor="accent5" w:themeTint="99" w:fill="auto"/>
+          </w:tcPr>
+          <w:p>
+            <w:pPr>
+              <w:spacing w:before="720" w:after="360" w:line="276" w:lineRule="auto"/>
+              <w:jc w:val="center"/>
+              <w:outlineLvl w:val="1"/>
+              <w:cnfStyle w:val="000000000000" w:firstRow="0" w:lastRow="0" w:firstColumn="0" w:lastColumn="0" w:oddVBand="0" w:evenVBand="0" w:oddHBand="0" w:evenHBand="0" w:firstRowFirstColumn="0" w:firstRowLastColumn="0" w:lastRowFirstColumn="0" w:lastRowLastColumn="0"/>
+              <w:rPr>
+                <w:rFonts w:ascii="Arial" w:hAnsi="Arial"/>
+                <w:color w:val="202124"/>
+                <w:shd w:val="clear" w:color="auto" w:fill="FFFFFF"/>
+              </w:rPr>
+            </w:pPr>
+            <w:r>
+              <w:rPr>
+                <w:rFonts w:ascii="Arial" w:hAnsi="Arial"/>
+                <w:color w:val="202124"/>
+                <w:shd w:val="clear" w:color="auto" w:fill="FFFFFF"/>
+              </w:rPr>
+              <w:t xml:space="preserve">The shepherd </w:t>
+            </w:r>
+            <w:r>
+              <w:rPr>
+                <w:rFonts w:ascii="Arial" w:hAnsi="Arial"/>
+                <w:color w:val="202124"/>
+                <w:shd w:val="clear" w:color="auto" w:fill="FFFFFF"/>
+              </w:rPr>
+              <w:t>did not say</w:t>
+            </w:r>
+            <w:r>
+              <w:rPr>
+                <w:rFonts w:ascii="Arial" w:hAnsi="Arial"/>
+                <w:color w:val="202124"/>
+                <w:shd w:val="clear" w:color="auto" w:fill="FFFFFF"/>
+              </w:rPr>
+              <w:t>.</w:t>
+            </w:r>
+          </w:p>
+        </w:tc>
+        <w:tc>
+          <w:tcPr>
+            <w:tcW w:w="3196" w:type="dxa"/>
+            <w:shd w:val="pct10" w:color="9CC2E5" w:themeColor="accent5" w:themeTint="99" w:fill="auto"/>
+          </w:tcPr>
+          <w:p>
+            <w:pPr>
+              <w:spacing w:before="720" w:after="360" w:line="276" w:lineRule="auto"/>
+              <w:jc w:val="center"/>
+              <w:outlineLvl w:val="1"/>
+              <w:cnfStyle w:val="000000000000" w:firstRow="0" w:lastRow="0" w:firstColumn="0" w:lastColumn="0" w:oddVBand="0" w:evenVBand="0" w:oddHBand="0" w:evenHBand="0" w:firstRowFirstColumn="0" w:firstRowLastColumn="0" w:lastRowFirstColumn="0" w:lastRowLastColumn="0"/>
+              <w:rPr>
+                <w:rFonts w:ascii="Arial" w:hAnsi="Arial"/>
+                <w:color w:val="202124"/>
+                <w:shd w:val="clear" w:color="auto" w:fill="FFFFFF"/>
+              </w:rPr>
+            </w:pPr>
+            <w:r>
+              <w:rPr>
+                <w:rFonts w:ascii="Arial" w:hAnsi="Arial"/>
+                <w:color w:val="202124"/>
+                <w:shd w:val="clear" w:color="auto" w:fill="FFFFFF"/>
+              </w:rPr>
+              <w:t>T</w:t>
+            </w:r>
+            <w:r>
+              <w:rPr>
+                <w:rFonts w:ascii="Arial" w:hAnsi="Arial"/>
+                <w:color w:val="202124"/>
+                <w:shd w:val="clear" w:color="auto" w:fill="FFFFFF"/>
+              </w:rPr>
+              <w:t>here is not any wolf.</w:t>
+            </w:r>
+          </w:p>
+        </w:tc>
+      </w:tr>
+      <w:tr>
+        <w:trPr>
+          <w:trHeight w:val="1122"/>
+        </w:trPr>
+        <w:tc>
+          <w:tcPr>
+            <w:cnfStyle w:val="001000000000" w:firstRow="0" w:lastRow="0" w:firstColumn="1" w:lastColumn="0" w:oddVBand="0" w:evenVBand="0" w:oddHBand="0" w:evenHBand="0" w:firstRowFirstColumn="0" w:firstRowLastColumn="0" w:lastRowFirstColumn="0" w:lastRowLastColumn="0"/>
+            <w:tcW w:w="3195" w:type="dxa"/>
+            <w:shd w:val="pct10" w:color="9CC2E5" w:themeColor="accent5" w:themeTint="99" w:fill="auto"/>
+          </w:tcPr>
+          <w:p>
+            <w:pPr>
+              <w:spacing w:before="720" w:after="360" w:line="276" w:lineRule="auto"/>
+              <w:jc w:val="center"/>
+              <w:outlineLvl w:val="1"/>
+              <w:rPr>
+                <w:rFonts w:ascii="Arial" w:hAnsi="Arial"/>
+                <w:color w:val="202124"/>
+                <w:shd w:val="clear" w:color="auto" w:fill="FFFFFF"/>
+              </w:rPr>
+            </w:pPr>
+            <w:r>
+              <w:rPr>
+                <w:rFonts w:ascii="Arial" w:hAnsi="Arial"/>
+                <w:color w:val="202124"/>
+                <w:shd w:val="clear" w:color="auto" w:fill="FFFFFF"/>
+              </w:rPr>
+              <w:t>False Negative</w:t>
+            </w:r>
+          </w:p>
+        </w:tc>
+        <w:tc>
+          <w:tcPr>
+            <w:tcW w:w="3196" w:type="dxa"/>
+            <w:shd w:val="pct10" w:color="9CC2E5" w:themeColor="accent5" w:themeTint="99" w:fill="auto"/>
+          </w:tcPr>
+          <w:p>
+            <w:pPr>
+              <w:spacing w:before="720" w:after="360" w:line="276" w:lineRule="auto"/>
+              <w:jc w:val="center"/>
+              <w:outlineLvl w:val="1"/>
+              <w:cnfStyle w:val="000000000000" w:firstRow="0" w:lastRow="0" w:firstColumn="0" w:lastColumn="0" w:oddVBand="0" w:evenVBand="0" w:oddHBand="0" w:evenHBand="0" w:firstRowFirstColumn="0" w:firstRowLastColumn="0" w:lastRowFirstColumn="0" w:lastRowLastColumn="0"/>
+              <w:rPr>
+                <w:rFonts w:ascii="Arial" w:hAnsi="Arial"/>
+                <w:color w:val="202124"/>
+                <w:shd w:val="clear" w:color="auto" w:fill="FFFFFF"/>
+              </w:rPr>
+            </w:pPr>
+            <w:r>
+              <w:rPr>
+                <w:rFonts w:ascii="Arial" w:hAnsi="Arial"/>
+                <w:color w:val="202124"/>
+                <w:shd w:val="clear" w:color="auto" w:fill="FFFFFF"/>
+              </w:rPr>
+              <w:t>The shepherd did not say.</w:t>
+            </w:r>
+          </w:p>
+        </w:tc>
+        <w:tc>
+          <w:tcPr>
+            <w:tcW w:w="3196" w:type="dxa"/>
+            <w:shd w:val="pct10" w:color="9CC2E5" w:themeColor="accent5" w:themeTint="99" w:fill="auto"/>
+          </w:tcPr>
+          <w:p>
+            <w:pPr>
+              <w:spacing w:before="720" w:after="360" w:line="276" w:lineRule="auto"/>
+              <w:jc w:val="center"/>
+              <w:outlineLvl w:val="1"/>
+              <w:cnfStyle w:val="000000000000" w:firstRow="0" w:lastRow="0" w:firstColumn="0" w:lastColumn="0" w:oddVBand="0" w:evenVBand="0" w:oddHBand="0" w:evenHBand="0" w:firstRowFirstColumn="0" w:firstRowLastColumn="0" w:lastRowFirstColumn="0" w:lastRowLastColumn="0"/>
+              <w:rPr>
+                <w:rFonts w:ascii="Arial" w:hAnsi="Arial"/>
+                <w:color w:val="202124"/>
+                <w:shd w:val="clear" w:color="auto" w:fill="FFFFFF"/>
+              </w:rPr>
+            </w:pPr>
+            <w:r>
+              <w:rPr>
+                <w:rFonts w:ascii="Arial" w:hAnsi="Arial"/>
+                <w:color w:val="202124"/>
+                <w:shd w:val="clear" w:color="auto" w:fill="FFFFFF"/>
+              </w:rPr>
+              <w:t>There is actually a wolf.</w:t>
+            </w:r>
+          </w:p>
+        </w:tc>
+      </w:tr>
+    </w:tbl>
+    <w:p>
+      <w:pPr>
+        <w:pStyle w:val="ListParagraph"/>
+        <w:numPr>
+          <w:ilvl w:val="0"/>
+          <w:numId w:val="28"/>
+        </w:numPr>
+        <w:shd w:val="clear" w:color="auto" w:fill="FFFFFF"/>
+        <w:spacing w:before="720" w:after="360" w:line="276" w:lineRule="auto"/>
+        <w:outlineLvl w:val="1"/>
+        <w:rPr>
+          <w:rFonts w:ascii="Arial" w:hAnsi="Arial"/>
+          <w:color w:val="202124"/>
+          <w:shd w:val="clear" w:color="auto" w:fill="FFFFFF"/>
+        </w:rPr>
+      </w:pPr>
+      <w:r>
+        <w:rPr>
+          <w:rFonts w:ascii="Arial" w:eastAsia="Times New Roman" w:hAnsi="Arial" w:cs="Arial"/>
+          <w:b/>
+          <w:bCs/>
+          <w:color w:val="01579B"/>
+          <w:shd w:val="clear" w:color="auto" w:fill="E1F5FE"/>
+        </w:rPr>
+        <w:lastRenderedPageBreak/>
+        <w:t>Precision</w:t>
+      </w:r>
+      <w:r>
+        <w:rPr>
+          <w:rFonts w:ascii="Arial" w:hAnsi="Arial"/>
+          <w:color w:val="202124"/>
+          <w:shd w:val="clear" w:color="auto" w:fill="FFFFFF"/>
+        </w:rPr>
+        <w:t xml:space="preserve"> (</w:t>
+      </w:r>
+      <w:proofErr w:type="spellStart"/>
+      <w:r>
+        <w:rPr>
+          <w:rFonts w:ascii="Arial" w:hAnsi="Arial"/>
+          <w:color w:val="202124"/>
+          <w:shd w:val="clear" w:color="auto" w:fill="FFFFFF"/>
+        </w:rPr>
+        <w:t>K</w:t>
+      </w:r>
+      <w:r>
+        <w:rPr>
+          <w:rFonts w:ascii="Arial" w:hAnsi="Arial"/>
+          <w:color w:val="202124"/>
+          <w:shd w:val="clear" w:color="auto" w:fill="FFFFFF"/>
+        </w:rPr>
+        <w:t>esinlik</w:t>
+      </w:r>
+      <w:proofErr w:type="spellEnd"/>
+      <w:r>
+        <w:rPr>
+          <w:rFonts w:ascii="Arial" w:hAnsi="Arial"/>
+          <w:color w:val="202124"/>
+          <w:shd w:val="clear" w:color="auto" w:fill="FFFFFF"/>
+        </w:rPr>
+        <w:t xml:space="preserve"> </w:t>
+      </w:r>
+      <w:r>
+        <w:rPr>
+          <w:rFonts w:ascii="Arial" w:hAnsi="Arial"/>
+          <w:color w:val="202124"/>
+          <w:shd w:val="clear" w:color="auto" w:fill="FFFFFF"/>
+        </w:rPr>
+        <w:t>/</w:t>
+      </w:r>
+      <w:r>
+        <w:rPr>
+          <w:rFonts w:ascii="Arial" w:hAnsi="Arial"/>
+          <w:color w:val="202124"/>
+          <w:shd w:val="clear" w:color="auto" w:fill="FFFFFF"/>
+        </w:rPr>
+        <w:t xml:space="preserve"> </w:t>
+      </w:r>
+      <w:proofErr w:type="spellStart"/>
+      <w:r>
+        <w:rPr>
+          <w:rFonts w:ascii="Arial" w:hAnsi="Arial"/>
+          <w:color w:val="202124"/>
+          <w:shd w:val="clear" w:color="auto" w:fill="FFFFFF"/>
+        </w:rPr>
+        <w:t>H</w:t>
+      </w:r>
+      <w:r>
+        <w:rPr>
+          <w:rFonts w:ascii="Arial" w:hAnsi="Arial"/>
+          <w:color w:val="202124"/>
+          <w:shd w:val="clear" w:color="auto" w:fill="FFFFFF"/>
+        </w:rPr>
+        <w:t>assasiyet</w:t>
+      </w:r>
+      <w:proofErr w:type="spellEnd"/>
+      <w:r>
+        <w:rPr>
+          <w:rFonts w:ascii="Arial" w:hAnsi="Arial"/>
+          <w:color w:val="202124"/>
+          <w:shd w:val="clear" w:color="auto" w:fill="FFFFFF"/>
+        </w:rPr>
+        <w:t xml:space="preserve"> </w:t>
+      </w:r>
+      <w:r>
+        <w:rPr>
+          <w:rFonts w:ascii="Arial" w:hAnsi="Arial"/>
+          <w:color w:val="202124"/>
+          <w:shd w:val="clear" w:color="auto" w:fill="FFFFFF"/>
+        </w:rPr>
+        <w:t>/</w:t>
+      </w:r>
+      <w:r>
+        <w:rPr>
+          <w:rFonts w:ascii="Arial" w:hAnsi="Arial"/>
+          <w:color w:val="202124"/>
+          <w:shd w:val="clear" w:color="auto" w:fill="FFFFFF"/>
+        </w:rPr>
+        <w:t xml:space="preserve"> </w:t>
+      </w:r>
+      <w:proofErr w:type="spellStart"/>
+      <w:r>
+        <w:rPr>
+          <w:rFonts w:ascii="Arial" w:hAnsi="Arial"/>
+          <w:color w:val="202124"/>
+          <w:shd w:val="clear" w:color="auto" w:fill="FFFFFF"/>
+        </w:rPr>
+        <w:t>D</w:t>
+      </w:r>
+      <w:r>
+        <w:rPr>
+          <w:rFonts w:ascii="Arial" w:hAnsi="Arial"/>
+          <w:color w:val="202124"/>
+          <w:shd w:val="clear" w:color="auto" w:fill="FFFFFF"/>
+        </w:rPr>
+        <w:t>uyarl</w:t>
+      </w:r>
+      <w:proofErr w:type="spellEnd"/>
+      <w:r>
+        <w:rPr>
+          <w:rFonts w:ascii="Arial" w:hAnsi="Arial"/>
+          <w:color w:val="202124"/>
+          <w:shd w:val="clear" w:color="auto" w:fill="FFFFFF"/>
+          <w:lang w:val="tr-TR"/>
+        </w:rPr>
+        <w:t>ılık</w:t>
+      </w:r>
+      <w:r>
+        <w:rPr>
+          <w:rFonts w:ascii="Arial" w:hAnsi="Arial"/>
+          <w:color w:val="202124"/>
+          <w:shd w:val="clear" w:color="auto" w:fill="FFFFFF"/>
+        </w:rPr>
+        <w:t>)</w:t>
+      </w:r>
+      <w:r>
+        <w:rPr>
+          <w:rFonts w:ascii="Arial" w:hAnsi="Arial"/>
+          <w:color w:val="202124"/>
+          <w:shd w:val="clear" w:color="auto" w:fill="FFFFFF"/>
+        </w:rPr>
+        <w:t xml:space="preserve">: </w:t>
+      </w:r>
+      <w:r>
+        <w:rPr>
+          <w:rFonts w:ascii="Arial" w:eastAsia="Times New Roman" w:hAnsi="Arial" w:cs="Arial"/>
+          <w:b/>
+          <w:bCs/>
+          <w:color w:val="01579B"/>
+          <w:shd w:val="clear" w:color="auto" w:fill="E1F5FE"/>
+        </w:rPr>
+        <w:t>What proportion of the positive estimations are correct?</w:t>
+      </w:r>
+      <w:r>
+        <w:rPr>
+          <w:rFonts w:ascii="Arial" w:hAnsi="Arial"/>
+          <w:color w:val="202124"/>
+          <w:shd w:val="clear" w:color="auto" w:fill="FFFFFF"/>
+        </w:rPr>
+        <w:t xml:space="preserve"> </w:t>
+      </w:r>
+      <w:r>
+        <w:rPr>
+          <w:rFonts w:ascii="Arial" w:hAnsi="Arial"/>
+          <w:color w:val="202124"/>
+          <w:shd w:val="clear" w:color="auto" w:fill="FFFFFF"/>
+        </w:rPr>
+        <w:t>When the shepherd said, “</w:t>
+      </w:r>
+      <w:r>
+        <w:rPr>
+          <w:rFonts w:ascii="Arial" w:hAnsi="Arial"/>
+          <w:color w:val="202124"/>
+          <w:shd w:val="clear" w:color="auto" w:fill="FFFFFF"/>
+        </w:rPr>
+        <w:t>Wolf!!</w:t>
+      </w:r>
+      <w:r>
+        <w:rPr>
+          <w:rFonts w:ascii="Arial" w:hAnsi="Arial"/>
+          <w:color w:val="202124"/>
+          <w:shd w:val="clear" w:color="auto" w:fill="FFFFFF"/>
+        </w:rPr>
+        <w:t xml:space="preserve">” </w:t>
+      </w:r>
+      <w:r>
+        <w:rPr>
+          <w:rFonts w:ascii="Arial" w:hAnsi="Arial"/>
+          <w:color w:val="202124"/>
+          <w:shd w:val="clear" w:color="auto" w:fill="FFFFFF"/>
+        </w:rPr>
+        <w:t xml:space="preserve">How many of times was he right? How precisely was he able to say “Wolf!!”? </w:t>
+      </w:r>
+    </w:p>
+    <w:p>
+      <w:pPr>
+        <w:pStyle w:val="ListParagraph"/>
+        <w:shd w:val="clear" w:color="auto" w:fill="FFFFFF"/>
+        <w:spacing w:before="720" w:after="360" w:line="276" w:lineRule="auto"/>
+        <w:ind w:left="1440"/>
+        <w:jc w:val="center"/>
+        <w:outlineLvl w:val="1"/>
+        <w:rPr>
+          <w:rFonts w:ascii="Arial" w:hAnsi="Arial"/>
+          <w:color w:val="202124"/>
+          <w:shd w:val="clear" w:color="auto" w:fill="FFFFFF"/>
+        </w:rPr>
+      </w:pPr>
+      <w:r>
+        <w:rPr>
+          <w:rFonts w:ascii="Arial" w:hAnsi="Arial"/>
+          <w:color w:val="202124"/>
+          <w:shd w:val="clear" w:color="auto" w:fill="FFFFFF"/>
+        </w:rPr>
+        <w:br/>
+      </w:r>
+      <m:oMathPara>
+        <m:oMath>
+          <m:r>
+            <w:rPr>
+              <w:rFonts w:ascii="Cambria Math" w:hAnsi="Cambria Math"/>
+              <w:color w:val="202124"/>
+              <w:shd w:val="clear" w:color="auto" w:fill="FFFFFF"/>
+            </w:rPr>
+            <m:t xml:space="preserve">Precision= </m:t>
+          </m:r>
+          <m:f>
+            <m:fPr>
+              <m:ctrlPr>
+                <w:rPr>
+                  <w:rFonts w:ascii="Cambria Math" w:eastAsia="Times New Roman" w:hAnsi="Cambria Math" w:cs="Times New Roman"/>
+                  <w:i/>
+                  <w:color w:val="202124"/>
+                  <w:shd w:val="clear" w:color="auto" w:fill="FFFFFF"/>
+                </w:rPr>
+              </m:ctrlPr>
+            </m:fPr>
+            <m:num>
+              <m:r>
+                <w:rPr>
+                  <w:rFonts w:ascii="Cambria Math" w:hAnsi="Cambria Math"/>
+                  <w:color w:val="202124"/>
+                  <w:shd w:val="clear" w:color="auto" w:fill="FFFFFF"/>
+                </w:rPr>
+                <m:t>True Positive</m:t>
+              </m:r>
+            </m:num>
+            <m:den>
+              <m:r>
+                <w:rPr>
+                  <w:rFonts w:ascii="Cambria Math" w:hAnsi="Cambria Math"/>
+                  <w:color w:val="202124"/>
+                  <w:shd w:val="clear" w:color="auto" w:fill="FFFFFF"/>
+                </w:rPr>
+                <m:t>True Positive + False Positive</m:t>
+              </m:r>
+            </m:den>
+          </m:f>
+        </m:oMath>
+      </m:oMathPara>
+    </w:p>
+    <w:p>
+      <w:pPr>
+        <w:pStyle w:val="ListParagraph"/>
+        <w:shd w:val="clear" w:color="auto" w:fill="FFFFFF"/>
+        <w:spacing w:before="720" w:after="360" w:line="276" w:lineRule="auto"/>
+        <w:ind w:left="1440"/>
+        <w:outlineLvl w:val="1"/>
+        <w:rPr>
+          <w:rFonts w:ascii="Arial" w:hAnsi="Arial"/>
+          <w:color w:val="202124"/>
+          <w:shd w:val="clear" w:color="auto" w:fill="FFFFFF"/>
+        </w:rPr>
+      </w:pPr>
+    </w:p>
+    <w:p>
+      <w:pPr>
+        <w:pStyle w:val="ListParagraph"/>
+        <w:numPr>
+          <w:ilvl w:val="0"/>
+          <w:numId w:val="28"/>
+        </w:numPr>
+        <w:shd w:val="clear" w:color="auto" w:fill="FFFFFF"/>
+        <w:spacing w:before="720" w:after="360" w:line="276" w:lineRule="auto"/>
+        <w:outlineLvl w:val="1"/>
+        <w:rPr>
+          <w:rFonts w:ascii="Arial" w:hAnsi="Arial"/>
+          <w:color w:val="202124"/>
+          <w:shd w:val="clear" w:color="auto" w:fill="FFFFFF"/>
+          <w:lang w:val="tr-TR"/>
+        </w:rPr>
+      </w:pPr>
+      <w:r>
+        <w:rPr>
+          <w:rFonts w:ascii="Arial" w:eastAsia="Times New Roman" w:hAnsi="Arial" w:cs="Arial"/>
+          <w:b/>
+          <w:bCs/>
+          <w:color w:val="01579B"/>
+          <w:shd w:val="clear" w:color="auto" w:fill="E1F5FE"/>
+        </w:rPr>
+        <w:t>Recall</w:t>
+      </w:r>
+      <w:r>
+        <w:rPr>
+          <w:rFonts w:ascii="Arial" w:hAnsi="Arial"/>
+          <w:color w:val="202124"/>
+          <w:shd w:val="clear" w:color="auto" w:fill="FFFFFF"/>
+        </w:rPr>
+        <w:t xml:space="preserve"> (Geri </w:t>
+      </w:r>
+      <w:r>
+        <w:rPr>
+          <w:rFonts w:ascii="Arial" w:hAnsi="Arial"/>
+          <w:color w:val="202124"/>
+          <w:shd w:val="clear" w:color="auto" w:fill="FFFFFF"/>
+          <w:lang w:val="tr-TR"/>
+        </w:rPr>
+        <w:t>Çağırma</w:t>
+      </w:r>
+      <w:r>
+        <w:rPr>
+          <w:rFonts w:ascii="Arial" w:hAnsi="Arial"/>
+          <w:color w:val="202124"/>
+          <w:shd w:val="clear" w:color="auto" w:fill="FFFFFF"/>
+        </w:rPr>
+        <w:t>)</w:t>
+      </w:r>
+      <w:r>
+        <w:rPr>
+          <w:rFonts w:ascii="Arial" w:hAnsi="Arial"/>
+          <w:color w:val="202124"/>
+          <w:shd w:val="clear" w:color="auto" w:fill="FFFFFF"/>
+        </w:rPr>
+        <w:t xml:space="preserve">: </w:t>
+      </w:r>
+      <w:r>
+        <w:rPr>
+          <w:rFonts w:ascii="Arial" w:eastAsia="Times New Roman" w:hAnsi="Arial" w:cs="Arial"/>
+          <w:b/>
+          <w:bCs/>
+          <w:color w:val="01579B"/>
+          <w:shd w:val="clear" w:color="auto" w:fill="E1F5FE"/>
+        </w:rPr>
+        <w:t xml:space="preserve">What proportion of actual positives was identified correctly? </w:t>
+      </w:r>
+      <w:r>
+        <w:rPr>
+          <w:rFonts w:ascii="Arial" w:hAnsi="Arial"/>
+          <w:color w:val="202124"/>
+          <w:shd w:val="clear" w:color="auto" w:fill="FFFFFF"/>
+        </w:rPr>
+        <w:t xml:space="preserve">When the wolves tried to come to the village how many did the shepherd said? </w:t>
+      </w:r>
+    </w:p>
+    <w:p>
+      <w:pPr>
+        <w:shd w:val="clear" w:color="auto" w:fill="FFFFFF"/>
+        <w:spacing w:before="720" w:after="360" w:line="276" w:lineRule="auto"/>
+        <w:outlineLvl w:val="1"/>
+        <w:rPr>
+          <w:rFonts w:ascii="Arial" w:hAnsi="Arial"/>
+          <w:i/>
+          <w:color w:val="202124"/>
+          <w:shd w:val="clear" w:color="auto" w:fill="FFFFFF"/>
+        </w:rPr>
+      </w:pPr>
+      <m:oMathPara>
+        <m:oMathParaPr>
+          <m:jc m:val="center"/>
+        </m:oMathParaPr>
+        <m:oMath>
+          <m:r>
+            <w:rPr>
+              <w:rFonts w:ascii="Cambria Math" w:hAnsi="Cambria Math"/>
+              <w:color w:val="202124"/>
+              <w:shd w:val="clear" w:color="auto" w:fill="FFFFFF"/>
+            </w:rPr>
+            <m:t xml:space="preserve">Recall = </m:t>
+          </m:r>
+          <m:f>
+            <m:fPr>
+              <m:ctrlPr>
+                <w:rPr>
+                  <w:rFonts w:ascii="Cambria Math" w:hAnsi="Cambria Math"/>
+                  <w:i/>
+                  <w:color w:val="202124"/>
+                  <w:shd w:val="clear" w:color="auto" w:fill="FFFFFF"/>
+                </w:rPr>
+              </m:ctrlPr>
+            </m:fPr>
+            <m:num>
+              <m:r>
+                <w:rPr>
+                  <w:rFonts w:ascii="Cambria Math" w:hAnsi="Cambria Math"/>
+                  <w:color w:val="202124"/>
+                  <w:shd w:val="clear" w:color="auto" w:fill="FFFFFF"/>
+                </w:rPr>
+                <m:t>True Positive</m:t>
+              </m:r>
+            </m:num>
+            <m:den>
+              <m:r>
+                <w:rPr>
+                  <w:rFonts w:ascii="Cambria Math" w:hAnsi="Cambria Math"/>
+                  <w:color w:val="202124"/>
+                  <w:shd w:val="clear" w:color="auto" w:fill="FFFFFF"/>
+                </w:rPr>
+                <m:t>True Positive + False</m:t>
+              </m:r>
+              <m:r>
+                <w:rPr>
+                  <w:rFonts w:ascii="Cambria Math" w:hAnsi="Cambria Math"/>
+                  <w:color w:val="202124"/>
+                  <w:shd w:val="clear" w:color="auto" w:fill="FFFFFF"/>
+                </w:rPr>
+                <m:t xml:space="preserve"> Negat</m:t>
+              </m:r>
+              <m:r>
+                <w:rPr>
+                  <w:rFonts w:ascii="Cambria Math" w:hAnsi="Cambria Math"/>
+                  <w:color w:val="202124"/>
+                  <w:shd w:val="clear" w:color="auto" w:fill="FFFFFF"/>
+                </w:rPr>
+                <m:t>ive</m:t>
+              </m:r>
+            </m:den>
+          </m:f>
+        </m:oMath>
+      </m:oMathPara>
+    </w:p>
+    <w:p>
+      <w:pPr>
+        <w:pStyle w:val="ListParagraph"/>
+        <w:numPr>
+          <w:ilvl w:val="0"/>
+          <w:numId w:val="2"/>
+        </w:numPr>
+        <w:shd w:val="clear" w:color="auto" w:fill="FFFFFF"/>
+        <w:spacing w:before="720" w:after="360" w:line="276" w:lineRule="auto"/>
+        <w:outlineLvl w:val="1"/>
+        <w:rPr>
           <w:rFonts w:ascii="Arial" w:eastAsia="Times New Roman" w:hAnsi="Arial" w:cs="Times New Roman"/>
           <w:color w:val="202124"/>
           <w:shd w:val="clear" w:color="auto" w:fill="FFFFFF"/>
@@ -6446,8 +7972,798 @@
           <w:color w:val="202124"/>
           <w:shd w:val="clear" w:color="auto" w:fill="FFFFFF"/>
         </w:rPr>
-        <w:t>TensorFlow, as the name indicates, is a framework to define and run computations involving tensors</w:t>
-      </w:r>
+        <w:t>To fully evaluate the effectiveness of a model, you just examine both precision and recall, but it’s a tough thing. It is just because, improving precision typically reduces recall and vice versa.</w:t>
+      </w:r>
+    </w:p>
+    <w:p>
+      <w:pPr>
+        <w:pStyle w:val="ListParagraph"/>
+        <w:shd w:val="clear" w:color="auto" w:fill="FFFFFF"/>
+        <w:spacing w:before="720" w:after="360" w:line="276" w:lineRule="auto"/>
+        <w:outlineLvl w:val="1"/>
+        <w:rPr>
+          <w:rFonts w:ascii="Arial" w:eastAsia="Times New Roman" w:hAnsi="Arial" w:cs="Times New Roman"/>
+          <w:color w:val="202124"/>
+          <w:shd w:val="clear" w:color="auto" w:fill="FFFFFF"/>
+        </w:rPr>
+      </w:pPr>
+    </w:p>
+    <w:tbl>
+      <w:tblPr>
+        <w:tblStyle w:val="TableGrid"/>
+        <w:tblW w:w="0" w:type="auto"/>
+        <w:tblInd w:w="720" w:type="dxa"/>
+        <w:tblBorders>
+          <w:top w:val="double" w:sz="4" w:space="0" w:color="5B9BD5" w:themeColor="accent5"/>
+          <w:left w:val="double" w:sz="4" w:space="0" w:color="5B9BD5" w:themeColor="accent5"/>
+          <w:bottom w:val="double" w:sz="4" w:space="0" w:color="5B9BD5" w:themeColor="accent5"/>
+          <w:right w:val="double" w:sz="4" w:space="0" w:color="5B9BD5" w:themeColor="accent5"/>
+          <w:insideH w:val="double" w:sz="4" w:space="0" w:color="5B9BD5" w:themeColor="accent5"/>
+          <w:insideV w:val="double" w:sz="4" w:space="0" w:color="5B9BD5" w:themeColor="accent5"/>
+        </w:tblBorders>
+        <w:shd w:val="pct10" w:color="9CC2E5" w:themeColor="accent5" w:themeTint="99" w:fill="auto"/>
+        <w:tblLook w:val="04A0" w:firstRow="1" w:lastRow="0" w:firstColumn="1" w:lastColumn="0" w:noHBand="0" w:noVBand="1"/>
+      </w:tblPr>
+      <w:tblGrid>
+        <w:gridCol w:w="8610"/>
+      </w:tblGrid>
+      <w:tr>
+        <w:tc>
+          <w:tcPr>
+            <w:tcW w:w="8630" w:type="dxa"/>
+            <w:shd w:val="pct10" w:color="9CC2E5" w:themeColor="accent5" w:themeTint="99" w:fill="auto"/>
+          </w:tcPr>
+          <w:p>
+            <w:pPr>
+              <w:pStyle w:val="ListParagraph"/>
+              <w:spacing w:before="720" w:after="360" w:line="276" w:lineRule="auto"/>
+              <w:ind w:left="0"/>
+              <w:outlineLvl w:val="1"/>
+              <w:rPr>
+                <w:rFonts w:ascii="Arial" w:eastAsia="Times New Roman" w:hAnsi="Arial" w:cs="Times New Roman"/>
+                <w:color w:val="202124"/>
+                <w:shd w:val="clear" w:color="auto" w:fill="FFFFFF"/>
+              </w:rPr>
+            </w:pPr>
+          </w:p>
+          <w:p>
+            <w:pPr>
+              <w:pStyle w:val="ListParagraph"/>
+              <w:spacing w:before="720" w:after="360" w:line="276" w:lineRule="auto"/>
+              <w:ind w:left="0"/>
+              <w:outlineLvl w:val="1"/>
+              <w:rPr>
+                <w:rFonts w:ascii="Arial" w:eastAsia="Times New Roman" w:hAnsi="Arial" w:cs="Times New Roman"/>
+                <w:color w:val="202124"/>
+                <w:shd w:val="clear" w:color="auto" w:fill="FFFFFF"/>
+              </w:rPr>
+            </w:pPr>
+            <w:r>
+              <w:rPr>
+                <w:rFonts w:ascii="Arial" w:eastAsia="Times New Roman" w:hAnsi="Arial" w:cs="Times New Roman"/>
+                <w:color w:val="202124"/>
+                <w:shd w:val="clear" w:color="auto" w:fill="FFFFFF"/>
+              </w:rPr>
+              <w:drawing>
+                <wp:inline distT="0" distB="0" distL="0" distR="0" wp14:anchorId="56BE9ED6" wp14:editId="6C180DB7">
+                  <wp:extent cx="5311302" cy="1300021"/>
+                  <wp:effectExtent l="0" t="0" r="0" b="0"/>
+                  <wp:docPr id="20" name="Picture 20" descr="A picture containing screenshot&#10;&#10;Description automatically generated"/>
+                  <wp:cNvGraphicFramePr>
+                    <a:graphicFrameLocks xmlns:a="http://schemas.openxmlformats.org/drawingml/2006/main" noChangeAspect="1"/>
+                  </wp:cNvGraphicFramePr>
+                  <a:graphic xmlns:a="http://schemas.openxmlformats.org/drawingml/2006/main">
+                    <a:graphicData uri="http://schemas.openxmlformats.org/drawingml/2006/picture">
+                      <pic:pic xmlns:pic="http://schemas.openxmlformats.org/drawingml/2006/picture">
+                        <pic:nvPicPr>
+                          <pic:cNvPr id="1" name=""/>
+                          <pic:cNvPicPr/>
+                        </pic:nvPicPr>
+                        <pic:blipFill>
+                          <a:blip r:embed="rId26"/>
+                          <a:stretch>
+                            <a:fillRect/>
+                          </a:stretch>
+                        </pic:blipFill>
+                        <pic:spPr>
+                          <a:xfrm>
+                            <a:off x="0" y="0"/>
+                            <a:ext cx="5354745" cy="1310654"/>
+                          </a:xfrm>
+                          <a:prstGeom prst="rect">
+                            <a:avLst/>
+                          </a:prstGeom>
+                        </pic:spPr>
+                      </pic:pic>
+                    </a:graphicData>
+                  </a:graphic>
+                </wp:inline>
+              </w:drawing>
+            </w:r>
+          </w:p>
+          <w:p>
+            <w:pPr>
+              <w:pStyle w:val="ListParagraph"/>
+              <w:spacing w:before="720" w:after="360" w:line="276" w:lineRule="auto"/>
+              <w:ind w:left="0"/>
+              <w:jc w:val="center"/>
+              <w:outlineLvl w:val="1"/>
+              <w:rPr>
+                <w:rFonts w:ascii="Arial" w:eastAsia="Times New Roman" w:hAnsi="Arial" w:cs="Times New Roman"/>
+                <w:color w:val="202124"/>
+                <w:shd w:val="clear" w:color="auto" w:fill="FFFFFF"/>
+              </w:rPr>
+            </w:pPr>
+          </w:p>
+          <w:p>
+            <w:pPr>
+              <w:pStyle w:val="ListParagraph"/>
+              <w:spacing w:before="720" w:after="360" w:line="276" w:lineRule="auto"/>
+              <w:ind w:left="0"/>
+              <w:jc w:val="center"/>
+              <w:outlineLvl w:val="1"/>
+              <w:rPr>
+                <w:rFonts w:ascii="Arial" w:eastAsia="Times New Roman" w:hAnsi="Arial" w:cs="Times New Roman"/>
+                <w:color w:val="202124"/>
+                <w:shd w:val="clear" w:color="auto" w:fill="FFFFFF"/>
+              </w:rPr>
+            </w:pPr>
+            <w:r>
+              <w:rPr>
+                <w:rFonts w:ascii="Arial" w:eastAsia="Times New Roman" w:hAnsi="Arial" w:cs="Times New Roman"/>
+                <w:color w:val="202124"/>
+                <w:shd w:val="clear" w:color="auto" w:fill="FFFFFF"/>
+              </w:rPr>
+              <w:drawing>
+                <wp:inline distT="0" distB="0" distL="0" distR="0" wp14:anchorId="27CAE278" wp14:editId="2D5ED030">
+                  <wp:extent cx="2423160" cy="868680"/>
+                  <wp:effectExtent l="0" t="0" r="2540" b="0"/>
+                  <wp:docPr id="22" name="Picture 22" descr="A close up of a clock&#10;&#10;Description automatically generated"/>
+                  <wp:cNvGraphicFramePr>
+                    <a:graphicFrameLocks xmlns:a="http://schemas.openxmlformats.org/drawingml/2006/main" noChangeAspect="1"/>
+                  </wp:cNvGraphicFramePr>
+                  <a:graphic xmlns:a="http://schemas.openxmlformats.org/drawingml/2006/main">
+                    <a:graphicData uri="http://schemas.openxmlformats.org/drawingml/2006/picture">
+                      <pic:pic xmlns:pic="http://schemas.openxmlformats.org/drawingml/2006/picture">
+                        <pic:nvPicPr>
+                          <pic:cNvPr id="1" name=""/>
+                          <pic:cNvPicPr/>
+                        </pic:nvPicPr>
+                        <pic:blipFill>
+                          <a:blip r:embed="rId27"/>
+                          <a:stretch>
+                            <a:fillRect/>
+                          </a:stretch>
+                        </pic:blipFill>
+                        <pic:spPr>
+                          <a:xfrm>
+                            <a:off x="0" y="0"/>
+                            <a:ext cx="2423160" cy="868680"/>
+                          </a:xfrm>
+                          <a:prstGeom prst="rect">
+                            <a:avLst/>
+                          </a:prstGeom>
+                        </pic:spPr>
+                      </pic:pic>
+                    </a:graphicData>
+                  </a:graphic>
+                </wp:inline>
+              </w:drawing>
+            </w:r>
+          </w:p>
+        </w:tc>
+      </w:tr>
+      <w:tr>
+        <w:tc>
+          <w:tcPr>
+            <w:tcW w:w="8630" w:type="dxa"/>
+            <w:shd w:val="pct10" w:color="9CC2E5" w:themeColor="accent5" w:themeTint="99" w:fill="auto"/>
+          </w:tcPr>
+          <w:p>
+            <w:pPr>
+              <w:pStyle w:val="ListParagraph"/>
+              <w:spacing w:before="720" w:after="360" w:line="276" w:lineRule="auto"/>
+              <w:ind w:left="0"/>
+              <w:outlineLvl w:val="1"/>
+              <w:rPr>
+                <w:rFonts w:ascii="Arial" w:eastAsia="Times New Roman" w:hAnsi="Arial" w:cs="Times New Roman"/>
+                <w:color w:val="202124"/>
+                <w:shd w:val="clear" w:color="auto" w:fill="FFFFFF"/>
+              </w:rPr>
+            </w:pPr>
+            <w:r>
+              <w:rPr>
+                <w:rFonts w:ascii="Arial" w:eastAsia="Times New Roman" w:hAnsi="Arial" w:cs="Times New Roman"/>
+                <w:color w:val="202124"/>
+                <w:shd w:val="clear" w:color="auto" w:fill="FFFFFF"/>
+              </w:rPr>
+              <w:lastRenderedPageBreak/>
+              <w:drawing>
+                <wp:inline distT="0" distB="0" distL="0" distR="0" wp14:anchorId="11901E87" wp14:editId="45BA98ED">
+                  <wp:extent cx="5311302" cy="1300021"/>
+                  <wp:effectExtent l="0" t="0" r="0" b="0"/>
+                  <wp:docPr id="23" name="Picture 23" descr="A picture containing screenshot&#10;&#10;Description automatically generated"/>
+                  <wp:cNvGraphicFramePr>
+                    <a:graphicFrameLocks xmlns:a="http://schemas.openxmlformats.org/drawingml/2006/main" noChangeAspect="1"/>
+                  </wp:cNvGraphicFramePr>
+                  <a:graphic xmlns:a="http://schemas.openxmlformats.org/drawingml/2006/main">
+                    <a:graphicData uri="http://schemas.openxmlformats.org/drawingml/2006/picture">
+                      <pic:pic xmlns:pic="http://schemas.openxmlformats.org/drawingml/2006/picture">
+                        <pic:nvPicPr>
+                          <pic:cNvPr id="1" name=""/>
+                          <pic:cNvPicPr/>
+                        </pic:nvPicPr>
+                        <pic:blipFill>
+                          <a:blip r:embed="rId26"/>
+                          <a:stretch>
+                            <a:fillRect/>
+                          </a:stretch>
+                        </pic:blipFill>
+                        <pic:spPr>
+                          <a:xfrm>
+                            <a:off x="0" y="0"/>
+                            <a:ext cx="5341290" cy="1307361"/>
+                          </a:xfrm>
+                          <a:prstGeom prst="rect">
+                            <a:avLst/>
+                          </a:prstGeom>
+                        </pic:spPr>
+                      </pic:pic>
+                    </a:graphicData>
+                  </a:graphic>
+                </wp:inline>
+              </w:drawing>
+            </w:r>
+          </w:p>
+          <w:p>
+            <w:pPr>
+              <w:pStyle w:val="ListParagraph"/>
+              <w:spacing w:before="720" w:after="360" w:line="276" w:lineRule="auto"/>
+              <w:ind w:left="0"/>
+              <w:jc w:val="center"/>
+              <w:outlineLvl w:val="1"/>
+              <w:rPr>
+                <w:rFonts w:ascii="Arial" w:eastAsia="Times New Roman" w:hAnsi="Arial" w:cs="Times New Roman"/>
+                <w:color w:val="202124"/>
+                <w:shd w:val="clear" w:color="auto" w:fill="FFFFFF"/>
+              </w:rPr>
+            </w:pPr>
+          </w:p>
+          <w:p>
+            <w:pPr>
+              <w:pStyle w:val="ListParagraph"/>
+              <w:spacing w:before="720" w:after="360" w:line="276" w:lineRule="auto"/>
+              <w:ind w:left="0"/>
+              <w:jc w:val="center"/>
+              <w:outlineLvl w:val="1"/>
+              <w:rPr>
+                <w:rFonts w:ascii="Arial" w:eastAsia="Times New Roman" w:hAnsi="Arial" w:cs="Times New Roman"/>
+                <w:color w:val="202124"/>
+                <w:shd w:val="clear" w:color="auto" w:fill="FFFFFF"/>
+              </w:rPr>
+            </w:pPr>
+            <w:r>
+              <w:rPr>
+                <w:rFonts w:ascii="Arial" w:eastAsia="Times New Roman" w:hAnsi="Arial" w:cs="Times New Roman"/>
+                <w:color w:val="202124"/>
+                <w:shd w:val="clear" w:color="auto" w:fill="FFFFFF"/>
+              </w:rPr>
+              <w:drawing>
+                <wp:inline distT="0" distB="0" distL="0" distR="0" wp14:anchorId="2718A35E" wp14:editId="7740033E">
+                  <wp:extent cx="2879387" cy="1009016"/>
+                  <wp:effectExtent l="0" t="0" r="3810" b="0"/>
+                  <wp:docPr id="24" name="Picture 24" descr="A close up of a clock&#10;&#10;Description automatically generated"/>
+                  <wp:cNvGraphicFramePr>
+                    <a:graphicFrameLocks xmlns:a="http://schemas.openxmlformats.org/drawingml/2006/main" noChangeAspect="1"/>
+                  </wp:cNvGraphicFramePr>
+                  <a:graphic xmlns:a="http://schemas.openxmlformats.org/drawingml/2006/main">
+                    <a:graphicData uri="http://schemas.openxmlformats.org/drawingml/2006/picture">
+                      <pic:pic xmlns:pic="http://schemas.openxmlformats.org/drawingml/2006/picture">
+                        <pic:nvPicPr>
+                          <pic:cNvPr id="1" name=""/>
+                          <pic:cNvPicPr/>
+                        </pic:nvPicPr>
+                        <pic:blipFill>
+                          <a:blip r:embed="rId28"/>
+                          <a:stretch>
+                            <a:fillRect/>
+                          </a:stretch>
+                        </pic:blipFill>
+                        <pic:spPr>
+                          <a:xfrm>
+                            <a:off x="0" y="0"/>
+                            <a:ext cx="2938300" cy="1029661"/>
+                          </a:xfrm>
+                          <a:prstGeom prst="rect">
+                            <a:avLst/>
+                          </a:prstGeom>
+                        </pic:spPr>
+                      </pic:pic>
+                    </a:graphicData>
+                  </a:graphic>
+                </wp:inline>
+              </w:drawing>
+            </w:r>
+          </w:p>
+        </w:tc>
+      </w:tr>
+    </w:tbl>
+    <w:p>
+      <w:pPr>
+        <w:pStyle w:val="ListParagraph"/>
+        <w:shd w:val="clear" w:color="auto" w:fill="FFFFFF"/>
+        <w:spacing w:before="720" w:after="360" w:line="276" w:lineRule="auto"/>
+        <w:outlineLvl w:val="1"/>
+        <w:rPr>
+          <w:rFonts w:ascii="Arial" w:eastAsia="Times New Roman" w:hAnsi="Arial" w:cs="Times New Roman"/>
+          <w:color w:val="202124"/>
+          <w:shd w:val="clear" w:color="auto" w:fill="FFFFFF"/>
+        </w:rPr>
+      </w:pPr>
+    </w:p>
+    <w:p>
+      <w:pPr>
+        <w:pStyle w:val="ListParagraph"/>
+        <w:numPr>
+          <w:ilvl w:val="0"/>
+          <w:numId w:val="2"/>
+        </w:numPr>
+        <w:shd w:val="clear" w:color="auto" w:fill="FFFFFF"/>
+        <w:spacing w:before="720" w:after="360" w:line="276" w:lineRule="auto"/>
+        <w:outlineLvl w:val="1"/>
+        <w:rPr>
+          <w:rFonts w:ascii="Arial" w:eastAsia="Times New Roman" w:hAnsi="Arial" w:cs="Times New Roman"/>
+          <w:color w:val="202124"/>
+          <w:shd w:val="clear" w:color="auto" w:fill="FFFFFF"/>
+        </w:rPr>
+      </w:pPr>
+      <w:r>
+        <w:rPr>
+          <w:rFonts w:ascii="Arial" w:eastAsia="Times New Roman" w:hAnsi="Arial" w:cs="Arial"/>
+          <w:b/>
+          <w:bCs/>
+          <w:color w:val="01579B"/>
+          <w:shd w:val="clear" w:color="auto" w:fill="E1F5FE"/>
+        </w:rPr>
+        <w:t>Classification Thresholding:</w:t>
+      </w:r>
+      <w:r>
+        <w:rPr>
+          <w:rFonts w:ascii="Arial" w:hAnsi="Arial"/>
+          <w:color w:val="202124"/>
+          <w:shd w:val="clear" w:color="auto" w:fill="FFFFFF"/>
+        </w:rPr>
+        <w:t xml:space="preserve"> </w:t>
+      </w:r>
+      <w:r>
+        <w:rPr>
+          <w:rFonts w:ascii="Arial" w:hAnsi="Arial"/>
+          <w:color w:val="202124"/>
+          <w:shd w:val="clear" w:color="auto" w:fill="FFFFFF"/>
+        </w:rPr>
+        <w:t xml:space="preserve">A logistic regression model that returns 0.9995 for a particular email message is predicting that it is very likely to be spam. Conversely, another email message with a prediction score of 0.0003 on that same logistic regression model is very likely not spam. However, what about an email message with a prediction score of 0.6? In order to map a logistic regression value to a binary category, you must define a </w:t>
+      </w:r>
+      <w:r>
+        <w:rPr>
+          <w:rFonts w:ascii="Arial" w:eastAsia="Times New Roman" w:hAnsi="Arial" w:cs="Arial"/>
+          <w:b/>
+          <w:bCs/>
+          <w:color w:val="01579B"/>
+          <w:shd w:val="clear" w:color="auto" w:fill="E1F5FE"/>
+        </w:rPr>
+        <w:t>classification threshold</w:t>
+      </w:r>
+      <w:r>
+        <w:rPr>
+          <w:rFonts w:ascii="Arial" w:hAnsi="Arial"/>
+          <w:color w:val="202124"/>
+          <w:shd w:val="clear" w:color="auto" w:fill="FFFFFF"/>
+        </w:rPr>
+        <w:t xml:space="preserve"> (also called the decision threshold). A value above that threshold indicates "spam"; a value below indicates "not spam." It is tempting to assume that the classification threshold should always be 0.5, but thresholds are problem-dependent, and are therefore values that you must tune.</w:t>
+      </w:r>
+    </w:p>
+    <w:p>
+      <w:pPr>
+        <w:pStyle w:val="ListParagraph"/>
+        <w:shd w:val="clear" w:color="auto" w:fill="FFFFFF"/>
+        <w:spacing w:before="720" w:after="360" w:line="276" w:lineRule="auto"/>
+        <w:outlineLvl w:val="1"/>
+        <w:rPr>
+          <w:rFonts w:ascii="Arial" w:eastAsia="Times New Roman" w:hAnsi="Arial" w:cs="Arial"/>
+          <w:b/>
+          <w:bCs/>
+          <w:color w:val="01579B"/>
+          <w:shd w:val="clear" w:color="auto" w:fill="E1F5FE"/>
+        </w:rPr>
+      </w:pPr>
+    </w:p>
+    <w:p>
+      <w:pPr>
+        <w:pStyle w:val="ListParagraph"/>
+        <w:numPr>
+          <w:ilvl w:val="0"/>
+          <w:numId w:val="2"/>
+        </w:numPr>
+        <w:shd w:val="clear" w:color="auto" w:fill="FFFFFF"/>
+        <w:spacing w:before="720" w:after="360" w:line="276" w:lineRule="auto"/>
+        <w:outlineLvl w:val="1"/>
+        <w:rPr>
+          <w:rFonts w:ascii="Arial" w:eastAsia="Times New Roman" w:hAnsi="Arial" w:cs="Times New Roman"/>
+          <w:color w:val="202124"/>
+          <w:shd w:val="clear" w:color="auto" w:fill="FFFFFF"/>
+        </w:rPr>
+      </w:pPr>
+      <w:r>
+        <w:rPr>
+          <w:rFonts w:ascii="Arial" w:eastAsia="Times New Roman" w:hAnsi="Arial" w:cs="Times New Roman"/>
+          <w:color w:val="202124"/>
+          <w:shd w:val="clear" w:color="auto" w:fill="FFFFFF"/>
+        </w:rPr>
+        <w:t xml:space="preserve">ROC Curve (Receiver Operating Characteristic Curve) is a graph showing the performance of a classification model at all classification thresholds. This curve plots </w:t>
+      </w:r>
+      <w:r>
+        <w:rPr>
+          <w:rFonts w:ascii="Arial" w:eastAsia="Times New Roman" w:hAnsi="Arial" w:cs="Times New Roman"/>
+          <w:color w:val="202124"/>
+          <w:shd w:val="clear" w:color="auto" w:fill="FFFFFF"/>
+        </w:rPr>
+        <w:t xml:space="preserve">two parameters: </w:t>
+      </w:r>
+    </w:p>
+    <w:p>
+      <w:pPr>
+        <w:pStyle w:val="ListParagraph"/>
+        <w:rPr>
+          <w:rFonts w:ascii="Arial" w:eastAsia="Times New Roman" w:hAnsi="Arial" w:cs="Times New Roman"/>
+          <w:color w:val="202124"/>
+          <w:shd w:val="clear" w:color="auto" w:fill="FFFFFF"/>
+        </w:rPr>
+      </w:pPr>
+    </w:p>
+    <w:p>
+      <w:pPr>
+        <w:pStyle w:val="ListParagraph"/>
+        <w:numPr>
+          <w:ilvl w:val="0"/>
+          <w:numId w:val="28"/>
+        </w:numPr>
+        <w:shd w:val="clear" w:color="auto" w:fill="FFFFFF"/>
+        <w:spacing w:before="720" w:after="360" w:line="276" w:lineRule="auto"/>
+        <w:outlineLvl w:val="1"/>
+        <w:rPr>
+          <w:rFonts w:ascii="Arial" w:eastAsia="Times New Roman" w:hAnsi="Arial" w:cs="Times New Roman"/>
+          <w:color w:val="202124"/>
+          <w:shd w:val="clear" w:color="auto" w:fill="FFFFFF"/>
+        </w:rPr>
+      </w:pPr>
+      <w:r>
+        <w:rPr>
+          <w:rFonts w:ascii="Arial" w:eastAsia="Times New Roman" w:hAnsi="Arial" w:cs="Times New Roman"/>
+          <w:color w:val="202124"/>
+          <w:shd w:val="clear" w:color="auto" w:fill="FFFFFF"/>
+        </w:rPr>
+        <w:t>True Positive Rate</w:t>
+      </w:r>
+    </w:p>
+    <w:p>
+      <w:pPr>
+        <w:pStyle w:val="ListParagraph"/>
+        <w:numPr>
+          <w:ilvl w:val="0"/>
+          <w:numId w:val="28"/>
+        </w:numPr>
+        <w:shd w:val="clear" w:color="auto" w:fill="FFFFFF"/>
+        <w:spacing w:before="720" w:after="360" w:line="276" w:lineRule="auto"/>
+        <w:outlineLvl w:val="1"/>
+        <w:rPr>
+          <w:rFonts w:ascii="Arial" w:eastAsia="Times New Roman" w:hAnsi="Arial" w:cs="Times New Roman"/>
+          <w:color w:val="202124"/>
+          <w:shd w:val="clear" w:color="auto" w:fill="FFFFFF"/>
+        </w:rPr>
+      </w:pPr>
+      <w:r>
+        <w:rPr>
+          <w:rFonts w:ascii="Arial" w:eastAsia="Times New Roman" w:hAnsi="Arial" w:cs="Times New Roman"/>
+          <w:color w:val="202124"/>
+          <w:shd w:val="clear" w:color="auto" w:fill="FFFFFF"/>
+        </w:rPr>
+        <w:t>False Positive Rate</w:t>
+      </w:r>
+    </w:p>
+    <w:p>
+      <w:pPr>
+        <w:shd w:val="clear" w:color="auto" w:fill="FFFFFF"/>
+        <w:spacing w:before="720" w:after="360" w:line="276" w:lineRule="auto"/>
+        <w:ind w:left="1080"/>
+        <w:outlineLvl w:val="1"/>
+        <w:rPr>
+          <w:rFonts w:ascii="Arial" w:hAnsi="Arial"/>
+          <w:color w:val="202124"/>
+          <w:shd w:val="clear" w:color="auto" w:fill="FFFFFF"/>
+        </w:rPr>
+      </w:pPr>
+      <w:r>
+        <w:rPr>
+          <w:rFonts w:ascii="Arial" w:hAnsi="Arial"/>
+          <w:color w:val="202124"/>
+          <w:shd w:val="clear" w:color="auto" w:fill="FFFFFF"/>
+        </w:rPr>
+        <w:lastRenderedPageBreak/>
+        <w:drawing>
+          <wp:inline distT="0" distB="0" distL="0" distR="0" wp14:anchorId="70294FDA" wp14:editId="6C979B31">
+            <wp:extent cx="4721240" cy="1540456"/>
+            <wp:effectExtent l="0" t="0" r="3175" b="0"/>
+            <wp:docPr id="25" name="Picture 25" descr="A picture containing bird, tree, flower&#10;&#10;Description automatically generated"/>
+            <wp:cNvGraphicFramePr>
+              <a:graphicFrameLocks xmlns:a="http://schemas.openxmlformats.org/drawingml/2006/main" noChangeAspect="1"/>
+            </wp:cNvGraphicFramePr>
+            <a:graphic xmlns:a="http://schemas.openxmlformats.org/drawingml/2006/main">
+              <a:graphicData uri="http://schemas.openxmlformats.org/drawingml/2006/picture">
+                <pic:pic xmlns:pic="http://schemas.openxmlformats.org/drawingml/2006/picture">
+                  <pic:nvPicPr>
+                    <pic:cNvPr id="1" name=""/>
+                    <pic:cNvPicPr/>
+                  </pic:nvPicPr>
+                  <pic:blipFill>
+                    <a:blip r:embed="rId29"/>
+                    <a:stretch>
+                      <a:fillRect/>
+                    </a:stretch>
+                  </pic:blipFill>
+                  <pic:spPr>
+                    <a:xfrm>
+                      <a:off x="0" y="0"/>
+                      <a:ext cx="4739664" cy="1546467"/>
+                    </a:xfrm>
+                    <a:prstGeom prst="rect">
+                      <a:avLst/>
+                    </a:prstGeom>
+                  </pic:spPr>
+                </pic:pic>
+              </a:graphicData>
+            </a:graphic>
+          </wp:inline>
+        </w:drawing>
+      </w:r>
+    </w:p>
+    <w:p>
+      <w:pPr>
+        <w:shd w:val="clear" w:color="auto" w:fill="FFFFFF"/>
+        <w:spacing w:before="720" w:after="360" w:line="276" w:lineRule="auto"/>
+        <w:outlineLvl w:val="1"/>
+        <w:rPr>
+          <w:rFonts w:ascii="Arial" w:hAnsi="Arial"/>
+          <w:color w:val="202124"/>
+          <w:shd w:val="clear" w:color="auto" w:fill="FFFFFF"/>
+        </w:rPr>
+      </w:pPr>
+    </w:p>
+    <w:p>
+      <w:pPr>
+        <w:shd w:val="clear" w:color="auto" w:fill="FFFFFF"/>
+        <w:spacing w:before="720" w:after="360" w:line="276" w:lineRule="auto"/>
+        <w:outlineLvl w:val="1"/>
+        <w:rPr>
+          <w:rFonts w:ascii="Arial" w:hAnsi="Arial"/>
+          <w:color w:val="202124"/>
+          <w:shd w:val="clear" w:color="auto" w:fill="FFFFFF"/>
+        </w:rPr>
+      </w:pPr>
+    </w:p>
+    <w:p>
+      <w:pPr>
+        <w:spacing w:line="276" w:lineRule="auto"/>
+        <w:rPr>
+          <w:rFonts w:ascii="Arial" w:hAnsi="Arial"/>
+          <w:color w:val="202124"/>
+          <w:shd w:val="clear" w:color="auto" w:fill="FFFFFF"/>
+        </w:rPr>
+      </w:pPr>
+    </w:p>
+    <w:p>
+      <w:pPr>
+        <w:spacing w:line="276" w:lineRule="auto"/>
+        <w:rPr>
+          <w:rFonts w:ascii="Arial" w:hAnsi="Arial" w:cs="Arial"/>
+          <w:b/>
+          <w:bCs/>
+          <w:color w:val="01579B"/>
+          <w:shd w:val="clear" w:color="auto" w:fill="E1F5FE"/>
+        </w:rPr>
+      </w:pPr>
+    </w:p>
+    <w:p>
+      <w:pPr>
+        <w:spacing w:line="276" w:lineRule="auto"/>
+        <w:rPr>
+          <w:rFonts w:ascii="Arial" w:hAnsi="Arial" w:cs="Arial"/>
+          <w:b/>
+          <w:bCs/>
+          <w:color w:val="01579B"/>
+          <w:shd w:val="clear" w:color="auto" w:fill="E1F5FE"/>
+        </w:rPr>
+      </w:pPr>
+    </w:p>
+    <w:p>
+      <w:pPr>
+        <w:spacing w:line="276" w:lineRule="auto"/>
+        <w:ind w:left="1440"/>
+        <w:rPr>
+          <w:rFonts w:ascii="Arial" w:hAnsi="Arial" w:cs="Arial"/>
+          <w:b/>
+          <w:bCs/>
+          <w:color w:val="01579B"/>
+          <w:shd w:val="clear" w:color="auto" w:fill="E1F5FE"/>
+        </w:rPr>
+      </w:pPr>
+    </w:p>
+    <w:p>
+      <w:pPr>
+        <w:spacing w:line="276" w:lineRule="auto"/>
+        <w:ind w:left="1440"/>
+        <w:jc w:val="center"/>
+        <w:rPr>
+          <w:rFonts w:ascii="Arial" w:hAnsi="Arial" w:cs="Arial"/>
+          <w:b/>
+          <w:bCs/>
+          <w:color w:val="01579B"/>
+          <w:shd w:val="clear" w:color="auto" w:fill="E1F5FE"/>
+        </w:rPr>
+      </w:pPr>
+    </w:p>
+    <w:p>
+      <w:pPr>
+        <w:spacing w:line="276" w:lineRule="auto"/>
+        <w:ind w:left="1440"/>
+        <w:jc w:val="center"/>
+        <w:rPr>
+          <w:rFonts w:ascii="Arial" w:hAnsi="Arial" w:cs="Arial"/>
+          <w:b/>
+          <w:bCs/>
+          <w:color w:val="01579B"/>
+          <w:shd w:val="clear" w:color="auto" w:fill="E1F5FE"/>
+        </w:rPr>
+      </w:pPr>
+    </w:p>
+    <w:p>
+      <w:pPr>
+        <w:spacing w:line="276" w:lineRule="auto"/>
+        <w:ind w:left="1440"/>
+        <w:jc w:val="center"/>
+        <w:rPr>
+          <w:rFonts w:ascii="Arial" w:hAnsi="Arial" w:cs="Arial"/>
+          <w:b/>
+          <w:bCs/>
+          <w:color w:val="01579B"/>
+          <w:shd w:val="clear" w:color="auto" w:fill="E1F5FE"/>
+        </w:rPr>
+      </w:pPr>
+    </w:p>
+    <w:p>
+      <w:pPr>
+        <w:spacing w:line="276" w:lineRule="auto"/>
+        <w:rPr>
+          <w:rFonts w:ascii="Arial" w:hAnsi="Arial" w:cs="Arial"/>
+          <w:b/>
+          <w:bCs/>
+          <w:color w:val="01579B"/>
+          <w:shd w:val="clear" w:color="auto" w:fill="E1F5FE"/>
+        </w:rPr>
+      </w:pPr>
+    </w:p>
+    <w:p>
+      <w:pPr>
+        <w:spacing w:line="276" w:lineRule="auto"/>
+        <w:rPr>
+          <w:rFonts w:ascii="Arial" w:hAnsi="Arial" w:cs="Arial"/>
+          <w:b/>
+          <w:bCs/>
+          <w:color w:val="01579B"/>
+          <w:shd w:val="clear" w:color="auto" w:fill="E1F5FE"/>
+        </w:rPr>
+      </w:pPr>
+    </w:p>
+    <w:p>
+      <w:pPr>
+        <w:spacing w:line="276" w:lineRule="auto"/>
+        <w:rPr>
+          <w:rFonts w:ascii="Arial" w:hAnsi="Arial" w:cs="Arial"/>
+          <w:b/>
+          <w:bCs/>
+          <w:color w:val="01579B"/>
+          <w:shd w:val="clear" w:color="auto" w:fill="E1F5FE"/>
+        </w:rPr>
+      </w:pPr>
+    </w:p>
+    <w:p>
+      <w:pPr>
+        <w:spacing w:line="276" w:lineRule="auto"/>
+        <w:rPr>
+          <w:rFonts w:ascii="Arial" w:hAnsi="Arial" w:cs="Arial"/>
+          <w:b/>
+          <w:bCs/>
+          <w:color w:val="01579B"/>
+          <w:shd w:val="clear" w:color="auto" w:fill="E1F5FE"/>
+        </w:rPr>
+      </w:pPr>
+    </w:p>
+    <w:p>
+      <w:pPr>
+        <w:spacing w:line="276" w:lineRule="auto"/>
+        <w:rPr>
+          <w:rFonts w:ascii="Arial" w:hAnsi="Arial" w:cs="Arial"/>
+          <w:b/>
+          <w:bCs/>
+          <w:color w:val="01579B"/>
+          <w:shd w:val="clear" w:color="auto" w:fill="E1F5FE"/>
+        </w:rPr>
+      </w:pPr>
+    </w:p>
+    <w:p>
+      <w:pPr>
+        <w:spacing w:line="276" w:lineRule="auto"/>
+        <w:rPr>
+          <w:rFonts w:ascii="Arial" w:hAnsi="Arial" w:cs="Arial"/>
+          <w:b/>
+          <w:bCs/>
+          <w:color w:val="01579B"/>
+          <w:shd w:val="clear" w:color="auto" w:fill="E1F5FE"/>
+        </w:rPr>
+      </w:pPr>
+      <w:proofErr w:type="spellStart"/>
+      <w:r>
+        <w:rPr>
+          <w:rFonts w:ascii="Arial" w:hAnsi="Arial" w:cs="Arial"/>
+          <w:b/>
+          <w:bCs/>
+          <w:color w:val="01579B"/>
+          <w:shd w:val="clear" w:color="auto" w:fill="E1F5FE"/>
+        </w:rPr>
+        <w:t>Tensor</w:t>
+      </w:r>
+      <w:r>
+        <w:rPr>
+          <w:rFonts w:ascii="Arial" w:hAnsi="Arial" w:cs="Arial"/>
+          <w:b/>
+          <w:bCs/>
+          <w:color w:val="01579B"/>
+          <w:shd w:val="clear" w:color="auto" w:fill="E1F5FE"/>
+        </w:rPr>
+        <w:t>f</w:t>
+      </w:r>
+      <w:r>
+        <w:rPr>
+          <w:rFonts w:ascii="Arial" w:hAnsi="Arial" w:cs="Arial"/>
+          <w:b/>
+          <w:bCs/>
+          <w:color w:val="01579B"/>
+          <w:shd w:val="clear" w:color="auto" w:fill="E1F5FE"/>
+        </w:rPr>
+        <w:t>low</w:t>
+      </w:r>
+      <w:proofErr w:type="spellEnd"/>
+      <w:r>
+        <w:rPr>
+          <w:rFonts w:ascii="Arial" w:hAnsi="Arial" w:cs="Arial"/>
+          <w:b/>
+          <w:bCs/>
+          <w:color w:val="01579B"/>
+          <w:shd w:val="clear" w:color="auto" w:fill="E1F5FE"/>
+        </w:rPr>
+        <w:t>:</w:t>
+      </w:r>
+    </w:p>
+    <w:p>
+      <w:pPr>
+        <w:spacing w:line="276" w:lineRule="auto"/>
+        <w:rPr>
+          <w:rFonts w:ascii="Arial" w:hAnsi="Arial" w:cs="Arial"/>
+          <w:b/>
+          <w:bCs/>
+          <w:color w:val="01579B"/>
+          <w:shd w:val="clear" w:color="auto" w:fill="E1F5FE"/>
+        </w:rPr>
+      </w:pPr>
     </w:p>
     <w:p>
       <w:pPr>
@@ -6469,7 +8785,7 @@
           <w:color w:val="202124"/>
           <w:shd w:val="clear" w:color="auto" w:fill="FFFFFF"/>
         </w:rPr>
-        <w:t>A tensor is a generalization of vectors and matrices to potentially higher dimensions.</w:t>
+        <w:t>TensorFlow, as the name indicates, is a framework to define and run computations involving tensors</w:t>
       </w:r>
     </w:p>
     <w:p>
@@ -6480,87 +8796,20 @@
           <w:numId w:val="2"/>
         </w:numPr>
         <w:spacing w:line="276" w:lineRule="auto"/>
-      </w:pPr>
-      <w:r>
-        <w:rPr>
-          <w:rFonts w:ascii="Arial" w:hAnsi="Arial" w:cs="Arial"/>
-          <w:color w:val="202124"/>
-          <w:shd w:val="clear" w:color="auto" w:fill="FFFFFF"/>
-        </w:rPr>
-        <w:t> </w:t>
-      </w:r>
-      <w:proofErr w:type="spellStart"/>
-      <w:r>
-        <w:rPr>
-          <w:rFonts w:ascii="Arial" w:hAnsi="Arial" w:cs="Arial"/>
-          <w:color w:val="202124"/>
-          <w:shd w:val="clear" w:color="auto" w:fill="FFFFFF"/>
-        </w:rPr>
-        <w:t>Colab</w:t>
-      </w:r>
-      <w:proofErr w:type="spellEnd"/>
-      <w:r>
-        <w:rPr>
-          <w:rFonts w:ascii="Arial" w:hAnsi="Arial" w:cs="Arial"/>
-          <w:color w:val="202124"/>
-          <w:shd w:val="clear" w:color="auto" w:fill="FFFFFF"/>
-        </w:rPr>
-        <w:t xml:space="preserve"> is Google's version of </w:t>
-      </w:r>
-      <w:proofErr w:type="spellStart"/>
-      <w:r>
-        <w:fldChar w:fldCharType="begin"/>
-      </w:r>
-      <w:r>
-        <w:instrText xml:space="preserve"> HYPERLINK "https://jupyter.org/" </w:instrText>
-      </w:r>
-      <w:r>
-        <w:fldChar w:fldCharType="separate"/>
-      </w:r>
-      <w:r>
-        <w:rPr>
-          <w:rFonts w:ascii="Arial" w:hAnsi="Arial" w:cs="Arial"/>
-          <w:color w:val="1A73E8"/>
-          <w:u w:val="single"/>
-        </w:rPr>
-        <w:t>Jupyter</w:t>
-      </w:r>
-      <w:proofErr w:type="spellEnd"/>
-      <w:r>
-        <w:rPr>
-          <w:rFonts w:ascii="Arial" w:hAnsi="Arial" w:cs="Arial"/>
-          <w:color w:val="1A73E8"/>
-          <w:u w:val="single"/>
-        </w:rPr>
-        <w:t xml:space="preserve"> Notebook</w:t>
-      </w:r>
-      <w:r>
-        <w:rPr>
-          <w:rFonts w:ascii="Arial" w:hAnsi="Arial" w:cs="Arial"/>
-          <w:color w:val="1A73E8"/>
-          <w:u w:val="single"/>
-        </w:rPr>
-        <w:fldChar w:fldCharType="end"/>
-      </w:r>
-      <w:r>
-        <w:rPr>
-          <w:rFonts w:ascii="Arial" w:hAnsi="Arial" w:cs="Arial"/>
-          <w:color w:val="202124"/>
-          <w:shd w:val="clear" w:color="auto" w:fill="FFFFFF"/>
-        </w:rPr>
-        <w:t>.</w:t>
-      </w:r>
-    </w:p>
-    <w:p>
-      <w:pPr>
-        <w:pStyle w:val="ListParagraph"/>
-        <w:spacing w:line="276" w:lineRule="auto"/>
         <w:rPr>
           <w:rFonts w:ascii="Arial" w:eastAsia="Times New Roman" w:hAnsi="Arial" w:cs="Times New Roman"/>
           <w:color w:val="202124"/>
           <w:shd w:val="clear" w:color="auto" w:fill="FFFFFF"/>
         </w:rPr>
       </w:pPr>
+      <w:r>
+        <w:rPr>
+          <w:rFonts w:ascii="Arial" w:eastAsia="Times New Roman" w:hAnsi="Arial" w:cs="Times New Roman"/>
+          <w:color w:val="202124"/>
+          <w:shd w:val="clear" w:color="auto" w:fill="FFFFFF"/>
+        </w:rPr>
+        <w:t>A tensor is a generalization of vectors and matrices to potentially higher dimensions.</w:t>
+      </w:r>
     </w:p>
     <w:p>
       <w:pPr>
@@ -6570,60 +8819,76 @@
           <w:numId w:val="2"/>
         </w:numPr>
         <w:spacing w:line="276" w:lineRule="auto"/>
-        <w:rPr>
-          <w:rFonts w:ascii="Arial" w:eastAsia="Times New Roman" w:hAnsi="Arial" w:cs="Arial"/>
-          <w:b/>
-          <w:bCs/>
-          <w:color w:val="01579B"/>
-          <w:shd w:val="clear" w:color="auto" w:fill="E1F5FE"/>
-        </w:rPr>
-      </w:pPr>
+      </w:pPr>
+      <w:r>
+        <w:rPr>
+          <w:rFonts w:ascii="Arial" w:hAnsi="Arial" w:cs="Arial"/>
+          <w:color w:val="202124"/>
+          <w:shd w:val="clear" w:color="auto" w:fill="FFFFFF"/>
+        </w:rPr>
+        <w:t> </w:t>
+      </w:r>
       <w:proofErr w:type="spellStart"/>
       <w:r>
         <w:rPr>
-          <w:rFonts w:ascii="Arial" w:eastAsia="Times New Roman" w:hAnsi="Arial" w:cs="Arial"/>
-          <w:b/>
-          <w:bCs/>
-          <w:color w:val="01579B"/>
-          <w:shd w:val="clear" w:color="auto" w:fill="E1F5FE"/>
-        </w:rPr>
-        <w:t>Tensorflow</w:t>
+          <w:rFonts w:ascii="Arial" w:hAnsi="Arial" w:cs="Arial"/>
+          <w:color w:val="202124"/>
+          <w:shd w:val="clear" w:color="auto" w:fill="FFFFFF"/>
+        </w:rPr>
+        <w:t>Colab</w:t>
       </w:r>
       <w:proofErr w:type="spellEnd"/>
       <w:r>
         <w:rPr>
-          <w:rFonts w:ascii="Arial" w:eastAsia="Times New Roman" w:hAnsi="Arial" w:cs="Arial"/>
-          <w:b/>
-          <w:bCs/>
-          <w:color w:val="01579B"/>
-          <w:shd w:val="clear" w:color="auto" w:fill="E1F5FE"/>
-        </w:rPr>
-        <w:t xml:space="preserve"> vs </w:t>
+          <w:rFonts w:ascii="Arial" w:hAnsi="Arial" w:cs="Arial"/>
+          <w:color w:val="202124"/>
+          <w:shd w:val="clear" w:color="auto" w:fill="FFFFFF"/>
+        </w:rPr>
+        <w:t xml:space="preserve"> is Google's version of </w:t>
       </w:r>
       <w:proofErr w:type="spellStart"/>
       <w:r>
-        <w:rPr>
-          <w:rFonts w:ascii="Arial" w:eastAsia="Times New Roman" w:hAnsi="Arial" w:cs="Arial"/>
-          <w:b/>
-          <w:bCs/>
-          <w:color w:val="01579B"/>
-          <w:shd w:val="clear" w:color="auto" w:fill="E1F5FE"/>
-        </w:rPr>
-        <w:t>Keras</w:t>
+        <w:fldChar w:fldCharType="begin"/>
+      </w:r>
+      <w:r>
+        <w:instrText xml:space="preserve"> HYPERLINK "https://jupyter.org/" </w:instrText>
+      </w:r>
+      <w:r>
+        <w:fldChar w:fldCharType="separate"/>
+      </w:r>
+      <w:r>
+        <w:rPr>
+          <w:rFonts w:ascii="Arial" w:hAnsi="Arial" w:cs="Arial"/>
+          <w:color w:val="1A73E8"/>
+          <w:u w:val="single"/>
+        </w:rPr>
+        <w:t>Jupyter</w:t>
       </w:r>
       <w:proofErr w:type="spellEnd"/>
-    </w:p>
-    <w:p>
-      <w:pPr>
-        <w:pStyle w:val="ListParagraph"/>
-        <w:rPr>
-          <w:rFonts w:ascii="Arial" w:eastAsia="Times New Roman" w:hAnsi="Arial" w:cs="Arial"/>
-          <w:b/>
-          <w:bCs/>
-          <w:color w:val="01579B"/>
-          <w:shd w:val="clear" w:color="auto" w:fill="E1F5FE"/>
-        </w:rPr>
-      </w:pPr>
+      <w:r>
+        <w:rPr>
+          <w:rFonts w:ascii="Arial" w:hAnsi="Arial" w:cs="Arial"/>
+          <w:color w:val="1A73E8"/>
+          <w:u w:val="single"/>
+        </w:rPr>
+        <w:t xml:space="preserve"> Notebook</w:t>
+      </w:r>
+      <w:r>
+        <w:rPr>
+          <w:rFonts w:ascii="Arial" w:hAnsi="Arial" w:cs="Arial"/>
+          <w:color w:val="1A73E8"/>
+          <w:u w:val="single"/>
+        </w:rPr>
+        <w:fldChar w:fldCharType="end"/>
+      </w:r>
+      <w:r>
+        <w:rPr>
+          <w:rFonts w:ascii="Arial" w:hAnsi="Arial" w:cs="Arial"/>
+          <w:color w:val="202124"/>
+          <w:shd w:val="clear" w:color="auto" w:fill="FFFFFF"/>
+        </w:rPr>
+        <w:t>.</w:t>
+      </w:r>
     </w:p>
     <w:p>
       <w:pPr>
@@ -6635,7 +8900,15 @@
           <w:shd w:val="clear" w:color="auto" w:fill="FFFFFF"/>
         </w:rPr>
       </w:pPr>
-      <w:r>
+    </w:p>
+    <w:p>
+      <w:pPr>
+        <w:pStyle w:val="ListParagraph"/>
+        <w:numPr>
+          <w:ilvl w:val="0"/>
+          <w:numId w:val="2"/>
+        </w:numPr>
+        <w:spacing w:line="276" w:lineRule="auto"/>
         <w:rPr>
           <w:rFonts w:ascii="Arial" w:eastAsia="Times New Roman" w:hAnsi="Arial" w:cs="Arial"/>
           <w:b/>
@@ -6643,16 +8916,53 @@
           <w:color w:val="01579B"/>
           <w:shd w:val="clear" w:color="auto" w:fill="E1F5FE"/>
         </w:rPr>
-        <w:t xml:space="preserve">TensorFlow </w:t>
-      </w:r>
-      <w:r>
-        <w:rPr>
-          <w:rFonts w:ascii="Arial" w:eastAsia="Times New Roman" w:hAnsi="Arial" w:cs="Times New Roman"/>
-          <w:color w:val="202124"/>
-          <w:shd w:val="clear" w:color="auto" w:fill="FFFFFF"/>
-        </w:rPr>
-        <w:t>is an end-to-end open source platform for machine learning. It’s a comprehensive and flexible ecosystem of tools, libraries and other resources that provide workflows with high-level APIs.</w:t>
-      </w:r>
+      </w:pPr>
+      <w:proofErr w:type="spellStart"/>
+      <w:r>
+        <w:rPr>
+          <w:rFonts w:ascii="Arial" w:eastAsia="Times New Roman" w:hAnsi="Arial" w:cs="Arial"/>
+          <w:b/>
+          <w:bCs/>
+          <w:color w:val="01579B"/>
+          <w:shd w:val="clear" w:color="auto" w:fill="E1F5FE"/>
+        </w:rPr>
+        <w:t>Tensorflow</w:t>
+      </w:r>
+      <w:proofErr w:type="spellEnd"/>
+      <w:r>
+        <w:rPr>
+          <w:rFonts w:ascii="Arial" w:eastAsia="Times New Roman" w:hAnsi="Arial" w:cs="Arial"/>
+          <w:b/>
+          <w:bCs/>
+          <w:color w:val="01579B"/>
+          <w:shd w:val="clear" w:color="auto" w:fill="E1F5FE"/>
+        </w:rPr>
+        <w:t xml:space="preserve"> vs </w:t>
+      </w:r>
+      <w:proofErr w:type="spellStart"/>
+      <w:r>
+        <w:rPr>
+          <w:rFonts w:ascii="Arial" w:eastAsia="Times New Roman" w:hAnsi="Arial" w:cs="Arial"/>
+          <w:b/>
+          <w:bCs/>
+          <w:color w:val="01579B"/>
+          <w:shd w:val="clear" w:color="auto" w:fill="E1F5FE"/>
+        </w:rPr>
+        <w:t>Keras</w:t>
+      </w:r>
+      <w:proofErr w:type="spellEnd"/>
+    </w:p>
+    <w:p>
+      <w:pPr>
+        <w:pStyle w:val="ListParagraph"/>
+        <w:rPr>
+          <w:rFonts w:ascii="Arial" w:eastAsia="Times New Roman" w:hAnsi="Arial" w:cs="Arial"/>
+          <w:b/>
+          <w:bCs/>
+          <w:color w:val="01579B"/>
+          <w:shd w:val="clear" w:color="auto" w:fill="E1F5FE"/>
+        </w:rPr>
+      </w:pPr>
     </w:p>
     <w:p>
       <w:pPr>
@@ -6664,6 +8974,24 @@
           <w:shd w:val="clear" w:color="auto" w:fill="FFFFFF"/>
         </w:rPr>
       </w:pPr>
+      <w:r>
+        <w:rPr>
+          <w:rFonts w:ascii="Arial" w:eastAsia="Times New Roman" w:hAnsi="Arial" w:cs="Arial"/>
+          <w:b/>
+          <w:bCs/>
+          <w:color w:val="01579B"/>
+          <w:shd w:val="clear" w:color="auto" w:fill="E1F5FE"/>
+        </w:rPr>
+        <w:t xml:space="preserve">TensorFlow </w:t>
+      </w:r>
+      <w:r>
+        <w:rPr>
+          <w:rFonts w:ascii="Arial" w:eastAsia="Times New Roman" w:hAnsi="Arial" w:cs="Times New Roman"/>
+          <w:color w:val="202124"/>
+          <w:shd w:val="clear" w:color="auto" w:fill="FFFFFF"/>
+        </w:rPr>
+        <w:t>is an end-to-end open source platform for machine learning. It’s a comprehensive and flexible ecosystem of tools, libraries and other resources that provide workflows with high-level APIs.</w:t>
+      </w:r>
     </w:p>
     <w:p>
       <w:pPr>
@@ -6675,6 +9003,17 @@
           <w:shd w:val="clear" w:color="auto" w:fill="FFFFFF"/>
         </w:rPr>
       </w:pPr>
+    </w:p>
+    <w:p>
+      <w:pPr>
+        <w:pStyle w:val="ListParagraph"/>
+        <w:spacing w:line="276" w:lineRule="auto"/>
+        <w:rPr>
+          <w:rFonts w:ascii="Arial" w:eastAsia="Times New Roman" w:hAnsi="Arial" w:cs="Times New Roman"/>
+          <w:color w:val="202124"/>
+          <w:shd w:val="clear" w:color="auto" w:fill="FFFFFF"/>
+        </w:rPr>
+      </w:pPr>
       <w:proofErr w:type="spellStart"/>
       <w:r>
         <w:rPr>
@@ -6711,16 +9050,7 @@
           <w:color w:val="202124"/>
           <w:shd w:val="clear" w:color="auto" w:fill="FFFFFF"/>
         </w:rPr>
-        <w:t xml:space="preserve"> in deep learning </w:t>
-      </w:r>
-      <w:r>
-        <w:rPr>
-          <w:rFonts w:ascii="Arial" w:eastAsia="Times New Roman" w:hAnsi="Arial" w:cs="Times New Roman"/>
-          <w:color w:val="202124"/>
-          <w:shd w:val="clear" w:color="auto" w:fill="FFFFFF"/>
-        </w:rPr>
-        <w:lastRenderedPageBreak/>
-        <w:t>allows for easy and fast prototyping as well as running seamlessly on CPU and GPU. This framework is written in Python code which is easy to debug and allows ease for extensibility</w:t>
+        <w:t xml:space="preserve"> in deep learning allows for easy and fast prototyping as well as running seamlessly on CPU and GPU. This framework is written in Python code which is easy to debug and allows ease for extensibility</w:t>
       </w:r>
       <w:r>
         <w:rPr>
@@ -9784,33 +12114,148 @@
         <v:path o:extrusionok="f" gradientshapeok="t" o:connecttype="rect"/>
         <o:lock v:ext="edit" aspectratio="t"/>
       </v:shapetype>
-      <v:shape id="_x0000_i1489" type="#_x0000_t75" style="width:7.65pt;height:7.65pt" o:bullet="t">
+      <v:shape id="_x0000_i1285" type="#_x0000_t75" style="width:7.65pt;height:7.65pt" o:bullet="t">
         <v:imagedata r:id="rId1" o:title="Green Ball"/>
       </v:shape>
     </w:pict>
   </w:numPicBullet>
   <w:numPicBullet w:numPicBulletId="1">
     <w:pict>
-      <v:shape id="_x0000_i1490" type="#_x0000_t75" style="width:6.15pt;height:6.15pt" o:bullet="t">
+      <v:shape id="_x0000_i1286" type="#_x0000_t75" style="width:6.15pt;height:6.15pt" o:bullet="t">
         <v:imagedata r:id="rId2" o:title="Stained Glass Ball"/>
       </v:shape>
     </w:pict>
   </w:numPicBullet>
   <w:numPicBullet w:numPicBulletId="2">
     <w:pict>
-      <v:shape id="_x0000_i1491" type="#_x0000_t75" style="width:8.45pt;height:8.45pt" o:bullet="t">
+      <v:shape id="_x0000_i1287" type="#_x0000_t75" style="width:8.45pt;height:8.45pt" o:bullet="t">
         <v:imagedata r:id="rId3" o:title="Green and Black Diamond"/>
       </v:shape>
     </w:pict>
   </w:numPicBullet>
   <w:numPicBullet w:numPicBulletId="3">
     <w:pict>
-      <v:shape id="_x0000_i1494" type="#_x0000_t75" style="width:8.45pt;height:8.45pt" o:bullet="t">
+      <v:shape id="_x0000_i1288" type="#_x0000_t75" style="width:8.45pt;height:8.45pt" o:bullet="t">
         <v:imagedata r:id="rId4" o:title="3D Diamond"/>
       </v:shape>
     </w:pict>
   </w:numPicBullet>
   <w:abstractNum w:abstractNumId="0" w15:restartNumberingAfterBreak="0">
+    <w:nsid w:val="03B13AA9"/>
+    <w:multiLevelType w:val="hybridMultilevel"/>
+    <w:tmpl w:val="6C625BBC"/>
+    <w:lvl w:ilvl="0" w:tplc="3246F74A">
+      <w:start w:val="1"/>
+      <w:numFmt w:val="bullet"/>
+      <w:lvlText w:val=""/>
+      <w:lvlPicBulletId w:val="2"/>
+      <w:lvlJc w:val="left"/>
+      <w:pPr>
+        <w:ind w:left="1440" w:hanging="360"/>
+      </w:pPr>
+      <w:rPr>
+        <w:rFonts w:ascii="Symbol" w:hAnsi="Symbol" w:hint="default"/>
+        <w:color w:val="auto"/>
+      </w:rPr>
+    </w:lvl>
+    <w:lvl w:ilvl="1" w:tplc="04090003" w:tentative="1">
+      <w:start w:val="1"/>
+      <w:numFmt w:val="bullet"/>
+      <w:lvlText w:val="o"/>
+      <w:lvlJc w:val="left"/>
+      <w:pPr>
+        <w:ind w:left="2160" w:hanging="360"/>
+      </w:pPr>
+      <w:rPr>
+        <w:rFonts w:ascii="Courier New" w:hAnsi="Courier New" w:cs="Courier New" w:hint="default"/>
+      </w:rPr>
+    </w:lvl>
+    <w:lvl w:ilvl="2" w:tplc="04090005" w:tentative="1">
+      <w:start w:val="1"/>
+      <w:numFmt w:val="bullet"/>
+      <w:lvlText w:val=""/>
+      <w:lvlJc w:val="left"/>
+      <w:pPr>
+        <w:ind w:left="2880" w:hanging="360"/>
+      </w:pPr>
+      <w:rPr>
+        <w:rFonts w:ascii="Wingdings" w:hAnsi="Wingdings" w:hint="default"/>
+      </w:rPr>
+    </w:lvl>
+    <w:lvl w:ilvl="3" w:tplc="04090001" w:tentative="1">
+      <w:start w:val="1"/>
+      <w:numFmt w:val="bullet"/>
+      <w:lvlText w:val=""/>
+      <w:lvlJc w:val="left"/>
+      <w:pPr>
+        <w:ind w:left="3600" w:hanging="360"/>
+      </w:pPr>
+      <w:rPr>
+        <w:rFonts w:ascii="Symbol" w:hAnsi="Symbol" w:hint="default"/>
+      </w:rPr>
+    </w:lvl>
+    <w:lvl w:ilvl="4" w:tplc="04090003" w:tentative="1">
+      <w:start w:val="1"/>
+      <w:numFmt w:val="bullet"/>
+      <w:lvlText w:val="o"/>
+      <w:lvlJc w:val="left"/>
+      <w:pPr>
+        <w:ind w:left="4320" w:hanging="360"/>
+      </w:pPr>
+      <w:rPr>
+        <w:rFonts w:ascii="Courier New" w:hAnsi="Courier New" w:cs="Courier New" w:hint="default"/>
+      </w:rPr>
+    </w:lvl>
+    <w:lvl w:ilvl="5" w:tplc="04090005" w:tentative="1">
+      <w:start w:val="1"/>
+      <w:numFmt w:val="bullet"/>
+      <w:lvlText w:val=""/>
+      <w:lvlJc w:val="left"/>
+      <w:pPr>
+        <w:ind w:left="5040" w:hanging="360"/>
+      </w:pPr>
+      <w:rPr>
+        <w:rFonts w:ascii="Wingdings" w:hAnsi="Wingdings" w:hint="default"/>
+      </w:rPr>
+    </w:lvl>
+    <w:lvl w:ilvl="6" w:tplc="04090001" w:tentative="1">
+      <w:start w:val="1"/>
+      <w:numFmt w:val="bullet"/>
+      <w:lvlText w:val=""/>
+      <w:lvlJc w:val="left"/>
+      <w:pPr>
+        <w:ind w:left="5760" w:hanging="360"/>
+      </w:pPr>
+      <w:rPr>
+        <w:rFonts w:ascii="Symbol" w:hAnsi="Symbol" w:hint="default"/>
+      </w:rPr>
+    </w:lvl>
+    <w:lvl w:ilvl="7" w:tplc="04090003" w:tentative="1">
+      <w:start w:val="1"/>
+      <w:numFmt w:val="bullet"/>
+      <w:lvlText w:val="o"/>
+      <w:lvlJc w:val="left"/>
+      <w:pPr>
+        <w:ind w:left="6480" w:hanging="360"/>
+      </w:pPr>
+      <w:rPr>
+        <w:rFonts w:ascii="Courier New" w:hAnsi="Courier New" w:cs="Courier New" w:hint="default"/>
+      </w:rPr>
+    </w:lvl>
+    <w:lvl w:ilvl="8" w:tplc="04090005" w:tentative="1">
+      <w:start w:val="1"/>
+      <w:numFmt w:val="bullet"/>
+      <w:lvlText w:val=""/>
+      <w:lvlJc w:val="left"/>
+      <w:pPr>
+        <w:ind w:left="7200" w:hanging="360"/>
+      </w:pPr>
+      <w:rPr>
+        <w:rFonts w:ascii="Wingdings" w:hAnsi="Wingdings" w:hint="default"/>
+      </w:rPr>
+    </w:lvl>
+  </w:abstractNum>
+  <w:abstractNum w:abstractNumId="1" w15:restartNumberingAfterBreak="0">
     <w:nsid w:val="0B6D0B55"/>
     <w:multiLevelType w:val="hybridMultilevel"/>
     <w:tmpl w:val="2188C2B4"/>
@@ -9899,7 +12344,7 @@
       </w:pPr>
     </w:lvl>
   </w:abstractNum>
-  <w:abstractNum w:abstractNumId="1" w15:restartNumberingAfterBreak="0">
+  <w:abstractNum w:abstractNumId="2" w15:restartNumberingAfterBreak="0">
     <w:nsid w:val="130967F1"/>
     <w:multiLevelType w:val="hybridMultilevel"/>
     <w:tmpl w:val="9FBEB97C"/>
@@ -10014,7 +12459,7 @@
       </w:rPr>
     </w:lvl>
   </w:abstractNum>
-  <w:abstractNum w:abstractNumId="2" w15:restartNumberingAfterBreak="0">
+  <w:abstractNum w:abstractNumId="3" w15:restartNumberingAfterBreak="0">
     <w:nsid w:val="13C6527F"/>
     <w:multiLevelType w:val="hybridMultilevel"/>
     <w:tmpl w:val="66EA8DC0"/>
@@ -10131,10 +12576,125 @@
       </w:rPr>
     </w:lvl>
   </w:abstractNum>
-  <w:abstractNum w:abstractNumId="3" w15:restartNumberingAfterBreak="0">
+  <w:abstractNum w:abstractNumId="4" w15:restartNumberingAfterBreak="0">
+    <w:nsid w:val="16E90FB2"/>
+    <w:multiLevelType w:val="hybridMultilevel"/>
+    <w:tmpl w:val="9BD01766"/>
+    <w:lvl w:ilvl="0" w:tplc="3246F74A">
+      <w:start w:val="1"/>
+      <w:numFmt w:val="bullet"/>
+      <w:lvlText w:val=""/>
+      <w:lvlPicBulletId w:val="2"/>
+      <w:lvlJc w:val="left"/>
+      <w:pPr>
+        <w:ind w:left="1440" w:hanging="360"/>
+      </w:pPr>
+      <w:rPr>
+        <w:rFonts w:ascii="Symbol" w:hAnsi="Symbol" w:hint="default"/>
+        <w:color w:val="auto"/>
+      </w:rPr>
+    </w:lvl>
+    <w:lvl w:ilvl="1" w:tplc="04090003" w:tentative="1">
+      <w:start w:val="1"/>
+      <w:numFmt w:val="bullet"/>
+      <w:lvlText w:val="o"/>
+      <w:lvlJc w:val="left"/>
+      <w:pPr>
+        <w:ind w:left="2160" w:hanging="360"/>
+      </w:pPr>
+      <w:rPr>
+        <w:rFonts w:ascii="Courier New" w:hAnsi="Courier New" w:cs="Courier New" w:hint="default"/>
+      </w:rPr>
+    </w:lvl>
+    <w:lvl w:ilvl="2" w:tplc="04090005" w:tentative="1">
+      <w:start w:val="1"/>
+      <w:numFmt w:val="bullet"/>
+      <w:lvlText w:val=""/>
+      <w:lvlJc w:val="left"/>
+      <w:pPr>
+        <w:ind w:left="2880" w:hanging="360"/>
+      </w:pPr>
+      <w:rPr>
+        <w:rFonts w:ascii="Wingdings" w:hAnsi="Wingdings" w:hint="default"/>
+      </w:rPr>
+    </w:lvl>
+    <w:lvl w:ilvl="3" w:tplc="04090001" w:tentative="1">
+      <w:start w:val="1"/>
+      <w:numFmt w:val="bullet"/>
+      <w:lvlText w:val=""/>
+      <w:lvlJc w:val="left"/>
+      <w:pPr>
+        <w:ind w:left="3600" w:hanging="360"/>
+      </w:pPr>
+      <w:rPr>
+        <w:rFonts w:ascii="Symbol" w:hAnsi="Symbol" w:hint="default"/>
+      </w:rPr>
+    </w:lvl>
+    <w:lvl w:ilvl="4" w:tplc="04090003" w:tentative="1">
+      <w:start w:val="1"/>
+      <w:numFmt w:val="bullet"/>
+      <w:lvlText w:val="o"/>
+      <w:lvlJc w:val="left"/>
+      <w:pPr>
+        <w:ind w:left="4320" w:hanging="360"/>
+      </w:pPr>
+      <w:rPr>
+        <w:rFonts w:ascii="Courier New" w:hAnsi="Courier New" w:cs="Courier New" w:hint="default"/>
+      </w:rPr>
+    </w:lvl>
+    <w:lvl w:ilvl="5" w:tplc="04090005" w:tentative="1">
+      <w:start w:val="1"/>
+      <w:numFmt w:val="bullet"/>
+      <w:lvlText w:val=""/>
+      <w:lvlJc w:val="left"/>
+      <w:pPr>
+        <w:ind w:left="5040" w:hanging="360"/>
+      </w:pPr>
+      <w:rPr>
+        <w:rFonts w:ascii="Wingdings" w:hAnsi="Wingdings" w:hint="default"/>
+      </w:rPr>
+    </w:lvl>
+    <w:lvl w:ilvl="6" w:tplc="04090001" w:tentative="1">
+      <w:start w:val="1"/>
+      <w:numFmt w:val="bullet"/>
+      <w:lvlText w:val=""/>
+      <w:lvlJc w:val="left"/>
+      <w:pPr>
+        <w:ind w:left="5760" w:hanging="360"/>
+      </w:pPr>
+      <w:rPr>
+        <w:rFonts w:ascii="Symbol" w:hAnsi="Symbol" w:hint="default"/>
+      </w:rPr>
+    </w:lvl>
+    <w:lvl w:ilvl="7" w:tplc="04090003" w:tentative="1">
+      <w:start w:val="1"/>
+      <w:numFmt w:val="bullet"/>
+      <w:lvlText w:val="o"/>
+      <w:lvlJc w:val="left"/>
+      <w:pPr>
+        <w:ind w:left="6480" w:hanging="360"/>
+      </w:pPr>
+      <w:rPr>
+        <w:rFonts w:ascii="Courier New" w:hAnsi="Courier New" w:cs="Courier New" w:hint="default"/>
+      </w:rPr>
+    </w:lvl>
+    <w:lvl w:ilvl="8" w:tplc="04090005" w:tentative="1">
+      <w:start w:val="1"/>
+      <w:numFmt w:val="bullet"/>
+      <w:lvlText w:val=""/>
+      <w:lvlJc w:val="left"/>
+      <w:pPr>
+        <w:ind w:left="7200" w:hanging="360"/>
+      </w:pPr>
+      <w:rPr>
+        <w:rFonts w:ascii="Wingdings" w:hAnsi="Wingdings" w:hint="default"/>
+      </w:rPr>
+    </w:lvl>
+  </w:abstractNum>
+  <w:abstractNum w:abstractNumId="5" w15:restartNumberingAfterBreak="0">
     <w:nsid w:val="1DBF536E"/>
     <w:multiLevelType w:val="hybridMultilevel"/>
-    <w:tmpl w:val="012E9FDE"/>
+    <w:tmpl w:val="33746C98"/>
     <w:lvl w:ilvl="0" w:tplc="7A92C3C0">
       <w:start w:val="1"/>
       <w:numFmt w:val="bullet"/>
@@ -10246,7 +12806,7 @@
       </w:rPr>
     </w:lvl>
   </w:abstractNum>
-  <w:abstractNum w:abstractNumId="4" w15:restartNumberingAfterBreak="0">
+  <w:abstractNum w:abstractNumId="6" w15:restartNumberingAfterBreak="0">
     <w:nsid w:val="1E402BA7"/>
     <w:multiLevelType w:val="hybridMultilevel"/>
     <w:tmpl w:val="07B616AA"/>
@@ -10361,7 +12921,7 @@
       </w:rPr>
     </w:lvl>
   </w:abstractNum>
-  <w:abstractNum w:abstractNumId="5" w15:restartNumberingAfterBreak="0">
+  <w:abstractNum w:abstractNumId="7" w15:restartNumberingAfterBreak="0">
     <w:nsid w:val="1EBA0276"/>
     <w:multiLevelType w:val="hybridMultilevel"/>
     <w:tmpl w:val="393C0BBE"/>
@@ -10476,7 +13036,7 @@
       </w:rPr>
     </w:lvl>
   </w:abstractNum>
-  <w:abstractNum w:abstractNumId="6" w15:restartNumberingAfterBreak="0">
+  <w:abstractNum w:abstractNumId="8" w15:restartNumberingAfterBreak="0">
     <w:nsid w:val="23A8130E"/>
     <w:multiLevelType w:val="hybridMultilevel"/>
     <w:tmpl w:val="82D25202"/>
@@ -10591,7 +13151,7 @@
       </w:rPr>
     </w:lvl>
   </w:abstractNum>
-  <w:abstractNum w:abstractNumId="7" w15:restartNumberingAfterBreak="0">
+  <w:abstractNum w:abstractNumId="9" w15:restartNumberingAfterBreak="0">
     <w:nsid w:val="2B157550"/>
     <w:multiLevelType w:val="hybridMultilevel"/>
     <w:tmpl w:val="A66ADD1C"/>
@@ -10706,7 +13266,7 @@
       </w:rPr>
     </w:lvl>
   </w:abstractNum>
-  <w:abstractNum w:abstractNumId="8" w15:restartNumberingAfterBreak="0">
+  <w:abstractNum w:abstractNumId="10" w15:restartNumberingAfterBreak="0">
     <w:nsid w:val="31FE07F7"/>
     <w:multiLevelType w:val="hybridMultilevel"/>
     <w:tmpl w:val="69DA512E"/>
@@ -10821,7 +13381,7 @@
       </w:rPr>
     </w:lvl>
   </w:abstractNum>
-  <w:abstractNum w:abstractNumId="9" w15:restartNumberingAfterBreak="0">
+  <w:abstractNum w:abstractNumId="11" w15:restartNumberingAfterBreak="0">
     <w:nsid w:val="347703D8"/>
     <w:multiLevelType w:val="hybridMultilevel"/>
     <w:tmpl w:val="5C42DF6C"/>
@@ -10936,7 +13496,122 @@
       </w:rPr>
     </w:lvl>
   </w:abstractNum>
-  <w:abstractNum w:abstractNumId="10" w15:restartNumberingAfterBreak="0">
+  <w:abstractNum w:abstractNumId="12" w15:restartNumberingAfterBreak="0">
+    <w:nsid w:val="357D2AB5"/>
+    <w:multiLevelType w:val="hybridMultilevel"/>
+    <w:tmpl w:val="3E06E318"/>
+    <w:lvl w:ilvl="0" w:tplc="3246F74A">
+      <w:start w:val="1"/>
+      <w:numFmt w:val="bullet"/>
+      <w:lvlText w:val=""/>
+      <w:lvlPicBulletId w:val="2"/>
+      <w:lvlJc w:val="left"/>
+      <w:pPr>
+        <w:ind w:left="2160" w:hanging="360"/>
+      </w:pPr>
+      <w:rPr>
+        <w:rFonts w:ascii="Symbol" w:hAnsi="Symbol" w:hint="default"/>
+        <w:color w:val="auto"/>
+      </w:rPr>
+    </w:lvl>
+    <w:lvl w:ilvl="1" w:tplc="04090003" w:tentative="1">
+      <w:start w:val="1"/>
+      <w:numFmt w:val="bullet"/>
+      <w:lvlText w:val="o"/>
+      <w:lvlJc w:val="left"/>
+      <w:pPr>
+        <w:ind w:left="2880" w:hanging="360"/>
+      </w:pPr>
+      <w:rPr>
+        <w:rFonts w:ascii="Courier New" w:hAnsi="Courier New" w:cs="Courier New" w:hint="default"/>
+      </w:rPr>
+    </w:lvl>
+    <w:lvl w:ilvl="2" w:tplc="04090005" w:tentative="1">
+      <w:start w:val="1"/>
+      <w:numFmt w:val="bullet"/>
+      <w:lvlText w:val=""/>
+      <w:lvlJc w:val="left"/>
+      <w:pPr>
+        <w:ind w:left="3600" w:hanging="360"/>
+      </w:pPr>
+      <w:rPr>
+        <w:rFonts w:ascii="Wingdings" w:hAnsi="Wingdings" w:hint="default"/>
+      </w:rPr>
+    </w:lvl>
+    <w:lvl w:ilvl="3" w:tplc="04090001" w:tentative="1">
+      <w:start w:val="1"/>
+      <w:numFmt w:val="bullet"/>
+      <w:lvlText w:val=""/>
+      <w:lvlJc w:val="left"/>
+      <w:pPr>
+        <w:ind w:left="4320" w:hanging="360"/>
+      </w:pPr>
+      <w:rPr>
+        <w:rFonts w:ascii="Symbol" w:hAnsi="Symbol" w:hint="default"/>
+      </w:rPr>
+    </w:lvl>
+    <w:lvl w:ilvl="4" w:tplc="04090003" w:tentative="1">
+      <w:start w:val="1"/>
+      <w:numFmt w:val="bullet"/>
+      <w:lvlText w:val="o"/>
+      <w:lvlJc w:val="left"/>
+      <w:pPr>
+        <w:ind w:left="5040" w:hanging="360"/>
+      </w:pPr>
+      <w:rPr>
+        <w:rFonts w:ascii="Courier New" w:hAnsi="Courier New" w:cs="Courier New" w:hint="default"/>
+      </w:rPr>
+    </w:lvl>
+    <w:lvl w:ilvl="5" w:tplc="04090005" w:tentative="1">
+      <w:start w:val="1"/>
+      <w:numFmt w:val="bullet"/>
+      <w:lvlText w:val=""/>
+      <w:lvlJc w:val="left"/>
+      <w:pPr>
+        <w:ind w:left="5760" w:hanging="360"/>
+      </w:pPr>
+      <w:rPr>
+        <w:rFonts w:ascii="Wingdings" w:hAnsi="Wingdings" w:hint="default"/>
+      </w:rPr>
+    </w:lvl>
+    <w:lvl w:ilvl="6" w:tplc="04090001" w:tentative="1">
+      <w:start w:val="1"/>
+      <w:numFmt w:val="bullet"/>
+      <w:lvlText w:val=""/>
+      <w:lvlJc w:val="left"/>
+      <w:pPr>
+        <w:ind w:left="6480" w:hanging="360"/>
+      </w:pPr>
+      <w:rPr>
+        <w:rFonts w:ascii="Symbol" w:hAnsi="Symbol" w:hint="default"/>
+      </w:rPr>
+    </w:lvl>
+    <w:lvl w:ilvl="7" w:tplc="04090003" w:tentative="1">
+      <w:start w:val="1"/>
+      <w:numFmt w:val="bullet"/>
+      <w:lvlText w:val="o"/>
+      <w:lvlJc w:val="left"/>
+      <w:pPr>
+        <w:ind w:left="7200" w:hanging="360"/>
+      </w:pPr>
+      <w:rPr>
+        <w:rFonts w:ascii="Courier New" w:hAnsi="Courier New" w:cs="Courier New" w:hint="default"/>
+      </w:rPr>
+    </w:lvl>
+    <w:lvl w:ilvl="8" w:tplc="04090005" w:tentative="1">
+      <w:start w:val="1"/>
+      <w:numFmt w:val="bullet"/>
+      <w:lvlText w:val=""/>
+      <w:lvlJc w:val="left"/>
+      <w:pPr>
+        <w:ind w:left="7920" w:hanging="360"/>
+      </w:pPr>
+      <w:rPr>
+        <w:rFonts w:ascii="Wingdings" w:hAnsi="Wingdings" w:hint="default"/>
+      </w:rPr>
+    </w:lvl>
+  </w:abstractNum>
+  <w:abstractNum w:abstractNumId="13" w15:restartNumberingAfterBreak="0">
     <w:nsid w:val="35874733"/>
     <w:multiLevelType w:val="hybridMultilevel"/>
     <w:tmpl w:val="41ACB4C0"/>
@@ -11051,7 +13726,7 @@
       </w:rPr>
     </w:lvl>
   </w:abstractNum>
-  <w:abstractNum w:abstractNumId="11" w15:restartNumberingAfterBreak="0">
+  <w:abstractNum w:abstractNumId="14" w15:restartNumberingAfterBreak="0">
     <w:nsid w:val="3A3F395E"/>
     <w:multiLevelType w:val="hybridMultilevel"/>
     <w:tmpl w:val="1CA2D86C"/>
@@ -11166,7 +13841,7 @@
       </w:rPr>
     </w:lvl>
   </w:abstractNum>
-  <w:abstractNum w:abstractNumId="12" w15:restartNumberingAfterBreak="0">
+  <w:abstractNum w:abstractNumId="15" w15:restartNumberingAfterBreak="0">
     <w:nsid w:val="3C3D2051"/>
     <w:multiLevelType w:val="hybridMultilevel"/>
     <w:tmpl w:val="EB74450A"/>
@@ -11281,7 +13956,7 @@
       </w:rPr>
     </w:lvl>
   </w:abstractNum>
-  <w:abstractNum w:abstractNumId="13" w15:restartNumberingAfterBreak="0">
+  <w:abstractNum w:abstractNumId="16" w15:restartNumberingAfterBreak="0">
     <w:nsid w:val="3E701D9A"/>
     <w:multiLevelType w:val="hybridMultilevel"/>
     <w:tmpl w:val="A712CA06"/>
@@ -11396,7 +14071,7 @@
       </w:rPr>
     </w:lvl>
   </w:abstractNum>
-  <w:abstractNum w:abstractNumId="14" w15:restartNumberingAfterBreak="0">
+  <w:abstractNum w:abstractNumId="17" w15:restartNumberingAfterBreak="0">
     <w:nsid w:val="43D503D0"/>
     <w:multiLevelType w:val="hybridMultilevel"/>
     <w:tmpl w:val="C06ECFE4"/>
@@ -11513,7 +14188,7 @@
       </w:rPr>
     </w:lvl>
   </w:abstractNum>
-  <w:abstractNum w:abstractNumId="15" w15:restartNumberingAfterBreak="0">
+  <w:abstractNum w:abstractNumId="18" w15:restartNumberingAfterBreak="0">
     <w:nsid w:val="4DDC365F"/>
     <w:multiLevelType w:val="hybridMultilevel"/>
     <w:tmpl w:val="1D3CDC26"/>
@@ -11628,7 +14303,7 @@
       </w:rPr>
     </w:lvl>
   </w:abstractNum>
-  <w:abstractNum w:abstractNumId="16" w15:restartNumberingAfterBreak="0">
+  <w:abstractNum w:abstractNumId="19" w15:restartNumberingAfterBreak="0">
     <w:nsid w:val="53620F3E"/>
     <w:multiLevelType w:val="hybridMultilevel"/>
     <w:tmpl w:val="06C05B88"/>
@@ -11743,7 +14418,7 @@
       </w:rPr>
     </w:lvl>
   </w:abstractNum>
-  <w:abstractNum w:abstractNumId="17" w15:restartNumberingAfterBreak="0">
+  <w:abstractNum w:abstractNumId="20" w15:restartNumberingAfterBreak="0">
     <w:nsid w:val="60196E2F"/>
     <w:multiLevelType w:val="hybridMultilevel"/>
     <w:tmpl w:val="9B801C84"/>
@@ -11858,7 +14533,7 @@
       </w:rPr>
     </w:lvl>
   </w:abstractNum>
-  <w:abstractNum w:abstractNumId="18" w15:restartNumberingAfterBreak="0">
+  <w:abstractNum w:abstractNumId="21" w15:restartNumberingAfterBreak="0">
     <w:nsid w:val="62D43AF9"/>
     <w:multiLevelType w:val="hybridMultilevel"/>
     <w:tmpl w:val="D77C6524"/>
@@ -11973,7 +14648,7 @@
       </w:rPr>
     </w:lvl>
   </w:abstractNum>
-  <w:abstractNum w:abstractNumId="19" w15:restartNumberingAfterBreak="0">
+  <w:abstractNum w:abstractNumId="22" w15:restartNumberingAfterBreak="0">
     <w:nsid w:val="699F4713"/>
     <w:multiLevelType w:val="hybridMultilevel"/>
     <w:tmpl w:val="E32E1F96"/>
@@ -12086,7 +14761,7 @@
       </w:rPr>
     </w:lvl>
   </w:abstractNum>
-  <w:abstractNum w:abstractNumId="20" w15:restartNumberingAfterBreak="0">
+  <w:abstractNum w:abstractNumId="23" w15:restartNumberingAfterBreak="0">
     <w:nsid w:val="6BA13C24"/>
     <w:multiLevelType w:val="hybridMultilevel"/>
     <w:tmpl w:val="16286B04"/>
@@ -12203,7 +14878,7 @@
       </w:rPr>
     </w:lvl>
   </w:abstractNum>
-  <w:abstractNum w:abstractNumId="21" w15:restartNumberingAfterBreak="0">
+  <w:abstractNum w:abstractNumId="24" w15:restartNumberingAfterBreak="0">
     <w:nsid w:val="700A7523"/>
     <w:multiLevelType w:val="hybridMultilevel"/>
     <w:tmpl w:val="03A2CCA6"/>
@@ -12316,7 +14991,7 @@
       </w:rPr>
     </w:lvl>
   </w:abstractNum>
-  <w:abstractNum w:abstractNumId="22" w15:restartNumberingAfterBreak="0">
+  <w:abstractNum w:abstractNumId="25" w15:restartNumberingAfterBreak="0">
     <w:nsid w:val="74454394"/>
     <w:multiLevelType w:val="hybridMultilevel"/>
     <w:tmpl w:val="AECE9FA2"/>
@@ -12431,7 +15106,7 @@
       </w:rPr>
     </w:lvl>
   </w:abstractNum>
-  <w:abstractNum w:abstractNumId="23" w15:restartNumberingAfterBreak="0">
+  <w:abstractNum w:abstractNumId="26" w15:restartNumberingAfterBreak="0">
     <w:nsid w:val="78EF40E0"/>
     <w:multiLevelType w:val="hybridMultilevel"/>
     <w:tmpl w:val="3DF09EE0"/>
@@ -12546,7 +15221,7 @@
       </w:rPr>
     </w:lvl>
   </w:abstractNum>
-  <w:abstractNum w:abstractNumId="24" w15:restartNumberingAfterBreak="0">
+  <w:abstractNum w:abstractNumId="27" w15:restartNumberingAfterBreak="0">
     <w:nsid w:val="7C120C19"/>
     <w:multiLevelType w:val="hybridMultilevel"/>
     <w:tmpl w:val="B7667174"/>
@@ -12662,7 +15337,7 @@
       </w:rPr>
     </w:lvl>
   </w:abstractNum>
-  <w:abstractNum w:abstractNumId="25" w15:restartNumberingAfterBreak="0">
+  <w:abstractNum w:abstractNumId="28" w15:restartNumberingAfterBreak="0">
     <w:nsid w:val="7CD9637A"/>
     <w:multiLevelType w:val="hybridMultilevel"/>
     <w:tmpl w:val="120A4B2A"/>
@@ -12779,7 +15454,7 @@
       </w:rPr>
     </w:lvl>
   </w:abstractNum>
-  <w:abstractNum w:abstractNumId="26" w15:restartNumberingAfterBreak="0">
+  <w:abstractNum w:abstractNumId="29" w15:restartNumberingAfterBreak="0">
     <w:nsid w:val="7E40399A"/>
     <w:multiLevelType w:val="hybridMultilevel"/>
     <w:tmpl w:val="309C1D7C"/>
@@ -12895,85 +15570,94 @@
     </w:lvl>
   </w:abstractNum>
   <w:num w:numId="1">
+    <w:abstractNumId w:val="9"/>
+  </w:num>
+  <w:num w:numId="2">
+    <w:abstractNumId w:val="5"/>
+  </w:num>
+  <w:num w:numId="3">
+    <w:abstractNumId w:val="3"/>
+  </w:num>
+  <w:num w:numId="4">
+    <w:abstractNumId w:val="21"/>
+  </w:num>
+  <w:num w:numId="5">
+    <w:abstractNumId w:val="11"/>
+  </w:num>
+  <w:num w:numId="6">
+    <w:abstractNumId w:val="23"/>
+  </w:num>
+  <w:num w:numId="7">
+    <w:abstractNumId w:val="26"/>
+  </w:num>
+  <w:num w:numId="8">
+    <w:abstractNumId w:val="29"/>
+  </w:num>
+  <w:num w:numId="9">
+    <w:abstractNumId w:val="13"/>
+  </w:num>
+  <w:num w:numId="10">
+    <w:abstractNumId w:val="18"/>
+  </w:num>
+  <w:num w:numId="11">
     <w:abstractNumId w:val="7"/>
   </w:num>
-  <w:num w:numId="2">
-    <w:abstractNumId w:val="3"/>
+  <w:num w:numId="12">
+    <w:abstractNumId w:val="20"/>
   </w:num>
-  <w:num w:numId="3">
+  <w:num w:numId="13">
+    <w:abstractNumId w:val="25"/>
+  </w:num>
+  <w:num w:numId="14">
+    <w:abstractNumId w:val="16"/>
+  </w:num>
+  <w:num w:numId="15">
+    <w:abstractNumId w:val="17"/>
+  </w:num>
+  <w:num w:numId="16">
+    <w:abstractNumId w:val="15"/>
+  </w:num>
+  <w:num w:numId="17">
+    <w:abstractNumId w:val="14"/>
+  </w:num>
+  <w:num w:numId="18">
     <w:abstractNumId w:val="2"/>
   </w:num>
-  <w:num w:numId="4">
-    <w:abstractNumId w:val="18"/>
+  <w:num w:numId="19">
+    <w:abstractNumId w:val="8"/>
   </w:num>
-  <w:num w:numId="5">
-    <w:abstractNumId w:val="9"/>
-  </w:num>
-  <w:num w:numId="6">
-    <w:abstractNumId w:val="20"/>
-  </w:num>
-  <w:num w:numId="7">
-    <w:abstractNumId w:val="23"/>
-  </w:num>
-  <w:num w:numId="8">
-    <w:abstractNumId w:val="26"/>
-  </w:num>
-  <w:num w:numId="9">
+  <w:num w:numId="20">
     <w:abstractNumId w:val="10"/>
   </w:num>
-  <w:num w:numId="10">
-    <w:abstractNumId w:val="15"/>
+  <w:num w:numId="21">
+    <w:abstractNumId w:val="19"/>
   </w:num>
-  <w:num w:numId="11">
-    <w:abstractNumId w:val="5"/>
+  <w:num w:numId="22">
+    <w:abstractNumId w:val="27"/>
   </w:num>
-  <w:num w:numId="12">
-    <w:abstractNumId w:val="17"/>
+  <w:num w:numId="23">
+    <w:abstractNumId w:val="28"/>
   </w:num>
-  <w:num w:numId="13">
+  <w:num w:numId="24">
+    <w:abstractNumId w:val="24"/>
+  </w:num>
+  <w:num w:numId="25">
+    <w:abstractNumId w:val="6"/>
+  </w:num>
+  <w:num w:numId="26">
+    <w:abstractNumId w:val="1"/>
+  </w:num>
+  <w:num w:numId="27">
     <w:abstractNumId w:val="22"/>
   </w:num>
-  <w:num w:numId="14">
-    <w:abstractNumId w:val="13"/>
+  <w:num w:numId="28">
+    <w:abstractNumId w:val="4"/>
   </w:num>
-  <w:num w:numId="15">
-    <w:abstractNumId w:val="14"/>
-  </w:num>
-  <w:num w:numId="16">
+  <w:num w:numId="29">
     <w:abstractNumId w:val="12"/>
   </w:num>
-  <w:num w:numId="17">
-    <w:abstractNumId w:val="11"/>
-  </w:num>
-  <w:num w:numId="18">
-    <w:abstractNumId w:val="1"/>
-  </w:num>
-  <w:num w:numId="19">
-    <w:abstractNumId w:val="6"/>
-  </w:num>
-  <w:num w:numId="20">
-    <w:abstractNumId w:val="8"/>
-  </w:num>
-  <w:num w:numId="21">
-    <w:abstractNumId w:val="16"/>
-  </w:num>
-  <w:num w:numId="22">
-    <w:abstractNumId w:val="24"/>
-  </w:num>
-  <w:num w:numId="23">
-    <w:abstractNumId w:val="25"/>
-  </w:num>
-  <w:num w:numId="24">
-    <w:abstractNumId w:val="21"/>
-  </w:num>
-  <w:num w:numId="25">
-    <w:abstractNumId w:val="4"/>
-  </w:num>
-  <w:num w:numId="26">
+  <w:num w:numId="30">
     <w:abstractNumId w:val="0"/>
-  </w:num>
-  <w:num w:numId="27">
-    <w:abstractNumId w:val="19"/>
   </w:num>
   <w:numIdMacAtCleanup w:val="27"/>
 </w:numbering>
@@ -13569,6 +16253,265 @@
       <w:rFonts w:asciiTheme="majorHAnsi" w:eastAsiaTheme="majorEastAsia" w:hAnsiTheme="majorHAnsi" w:cstheme="majorBidi"/>
       <w:color w:val="1F3763" w:themeColor="accent1" w:themeShade="7F"/>
     </w:rPr>
+  </w:style>
+  <w:style w:type="table" w:styleId="TableGrid">
+    <w:name w:val="Table Grid"/>
+    <w:basedOn w:val="TableNormal"/>
+    <w:uiPriority w:val="39"/>
+    <w:rsid w:val="002A0B40"/>
+    <w:tblPr>
+      <w:tblBorders>
+        <w:top w:val="single" w:sz="4" w:space="0" w:color="auto"/>
+        <w:left w:val="single" w:sz="4" w:space="0" w:color="auto"/>
+        <w:bottom w:val="single" w:sz="4" w:space="0" w:color="auto"/>
+        <w:right w:val="single" w:sz="4" w:space="0" w:color="auto"/>
+        <w:insideH w:val="single" w:sz="4" w:space="0" w:color="auto"/>
+        <w:insideV w:val="single" w:sz="4" w:space="0" w:color="auto"/>
+      </w:tblBorders>
+    </w:tblPr>
+  </w:style>
+  <w:style w:type="table" w:styleId="ListTable7Colorful-Accent1">
+    <w:name w:val="List Table 7 Colorful Accent 1"/>
+    <w:basedOn w:val="TableNormal"/>
+    <w:uiPriority w:val="52"/>
+    <w:rsid w:val="00FC3F52"/>
+    <w:rPr>
+      <w:color w:val="2F5496" w:themeColor="accent1" w:themeShade="BF"/>
+    </w:rPr>
+    <w:tblPr>
+      <w:tblStyleRowBandSize w:val="1"/>
+      <w:tblStyleColBandSize w:val="1"/>
+    </w:tblPr>
+    <w:tblStylePr w:type="firstRow">
+      <w:rPr>
+        <w:rFonts w:asciiTheme="majorHAnsi" w:eastAsiaTheme="majorEastAsia" w:hAnsiTheme="majorHAnsi" w:cstheme="majorBidi"/>
+        <w:i/>
+        <w:iCs/>
+        <w:sz w:val="26"/>
+      </w:rPr>
+      <w:tblPr/>
+      <w:tcPr>
+        <w:tcBorders>
+          <w:bottom w:val="single" w:sz="4" w:space="0" w:color="4472C4" w:themeColor="accent1"/>
+        </w:tcBorders>
+        <w:shd w:val="clear" w:color="auto" w:fill="FFFFFF" w:themeFill="background1"/>
+      </w:tcPr>
+    </w:tblStylePr>
+    <w:tblStylePr w:type="lastRow">
+      <w:rPr>
+        <w:rFonts w:asciiTheme="majorHAnsi" w:eastAsiaTheme="majorEastAsia" w:hAnsiTheme="majorHAnsi" w:cstheme="majorBidi"/>
+        <w:i/>
+        <w:iCs/>
+        <w:sz w:val="26"/>
+      </w:rPr>
+      <w:tblPr/>
+      <w:tcPr>
+        <w:tcBorders>
+          <w:top w:val="single" w:sz="4" w:space="0" w:color="4472C4" w:themeColor="accent1"/>
+        </w:tcBorders>
+        <w:shd w:val="clear" w:color="auto" w:fill="FFFFFF" w:themeFill="background1"/>
+      </w:tcPr>
+    </w:tblStylePr>
+    <w:tblStylePr w:type="firstCol">
+      <w:pPr>
+        <w:jc w:val="right"/>
+      </w:pPr>
+      <w:rPr>
+        <w:rFonts w:asciiTheme="majorHAnsi" w:eastAsiaTheme="majorEastAsia" w:hAnsiTheme="majorHAnsi" w:cstheme="majorBidi"/>
+        <w:i/>
+        <w:iCs/>
+        <w:sz w:val="26"/>
+      </w:rPr>
+      <w:tblPr/>
+      <w:tcPr>
+        <w:tcBorders>
+          <w:right w:val="single" w:sz="4" w:space="0" w:color="4472C4" w:themeColor="accent1"/>
+        </w:tcBorders>
+        <w:shd w:val="clear" w:color="auto" w:fill="FFFFFF" w:themeFill="background1"/>
+      </w:tcPr>
+    </w:tblStylePr>
+    <w:tblStylePr w:type="lastCol">
+      <w:rPr>
+        <w:rFonts w:asciiTheme="majorHAnsi" w:eastAsiaTheme="majorEastAsia" w:hAnsiTheme="majorHAnsi" w:cstheme="majorBidi"/>
+        <w:i/>
+        <w:iCs/>
+        <w:sz w:val="26"/>
+      </w:rPr>
+      <w:tblPr/>
+      <w:tcPr>
+        <w:tcBorders>
+          <w:left w:val="single" w:sz="4" w:space="0" w:color="4472C4" w:themeColor="accent1"/>
+        </w:tcBorders>
+        <w:shd w:val="clear" w:color="auto" w:fill="FFFFFF" w:themeFill="background1"/>
+      </w:tcPr>
+    </w:tblStylePr>
+    <w:tblStylePr w:type="band1Vert">
+      <w:tblPr/>
+      <w:tcPr>
+        <w:shd w:val="clear" w:color="auto" w:fill="D9E2F3" w:themeFill="accent1" w:themeFillTint="33"/>
+      </w:tcPr>
+    </w:tblStylePr>
+    <w:tblStylePr w:type="band1Horz">
+      <w:tblPr/>
+      <w:tcPr>
+        <w:shd w:val="clear" w:color="auto" w:fill="D9E2F3" w:themeFill="accent1" w:themeFillTint="33"/>
+      </w:tcPr>
+    </w:tblStylePr>
+    <w:tblStylePr w:type="neCell">
+      <w:tblPr/>
+      <w:tcPr>
+        <w:tcBorders>
+          <w:left w:val="nil"/>
+        </w:tcBorders>
+      </w:tcPr>
+    </w:tblStylePr>
+    <w:tblStylePr w:type="nwCell">
+      <w:tblPr/>
+      <w:tcPr>
+        <w:tcBorders>
+          <w:right w:val="nil"/>
+        </w:tcBorders>
+      </w:tcPr>
+    </w:tblStylePr>
+    <w:tblStylePr w:type="seCell">
+      <w:tblPr/>
+      <w:tcPr>
+        <w:tcBorders>
+          <w:left w:val="nil"/>
+        </w:tcBorders>
+      </w:tcPr>
+    </w:tblStylePr>
+    <w:tblStylePr w:type="swCell">
+      <w:tblPr/>
+      <w:tcPr>
+        <w:tcBorders>
+          <w:right w:val="nil"/>
+        </w:tcBorders>
+      </w:tcPr>
+    </w:tblStylePr>
+  </w:style>
+  <w:style w:type="table" w:styleId="GridTable6Colorful-Accent1">
+    <w:name w:val="Grid Table 6 Colorful Accent 1"/>
+    <w:basedOn w:val="TableNormal"/>
+    <w:uiPriority w:val="51"/>
+    <w:rsid w:val="00FC3F52"/>
+    <w:rPr>
+      <w:color w:val="2F5496" w:themeColor="accent1" w:themeShade="BF"/>
+    </w:rPr>
+    <w:tblPr>
+      <w:tblStyleRowBandSize w:val="1"/>
+      <w:tblStyleColBandSize w:val="1"/>
+      <w:tblBorders>
+        <w:top w:val="single" w:sz="4" w:space="0" w:color="8EAADB" w:themeColor="accent1" w:themeTint="99"/>
+        <w:left w:val="single" w:sz="4" w:space="0" w:color="8EAADB" w:themeColor="accent1" w:themeTint="99"/>
+        <w:bottom w:val="single" w:sz="4" w:space="0" w:color="8EAADB" w:themeColor="accent1" w:themeTint="99"/>
+        <w:right w:val="single" w:sz="4" w:space="0" w:color="8EAADB" w:themeColor="accent1" w:themeTint="99"/>
+        <w:insideH w:val="single" w:sz="4" w:space="0" w:color="8EAADB" w:themeColor="accent1" w:themeTint="99"/>
+        <w:insideV w:val="single" w:sz="4" w:space="0" w:color="8EAADB" w:themeColor="accent1" w:themeTint="99"/>
+      </w:tblBorders>
+    </w:tblPr>
+    <w:tblStylePr w:type="firstRow">
+      <w:rPr>
+        <w:b/>
+        <w:bCs/>
+      </w:rPr>
+      <w:tblPr/>
+      <w:tcPr>
+        <w:tcBorders>
+          <w:bottom w:val="single" w:sz="12" w:space="0" w:color="8EAADB" w:themeColor="accent1" w:themeTint="99"/>
+        </w:tcBorders>
+      </w:tcPr>
+    </w:tblStylePr>
+    <w:tblStylePr w:type="lastRow">
+      <w:rPr>
+        <w:b/>
+        <w:bCs/>
+      </w:rPr>
+      <w:tblPr/>
+      <w:tcPr>
+        <w:tcBorders>
+          <w:top w:val="double" w:sz="4" w:space="0" w:color="8EAADB" w:themeColor="accent1" w:themeTint="99"/>
+        </w:tcBorders>
+      </w:tcPr>
+    </w:tblStylePr>
+    <w:tblStylePr w:type="firstCol">
+      <w:rPr>
+        <w:b/>
+        <w:bCs/>
+      </w:rPr>
+    </w:tblStylePr>
+    <w:tblStylePr w:type="lastCol">
+      <w:rPr>
+        <w:b/>
+        <w:bCs/>
+      </w:rPr>
+    </w:tblStylePr>
+    <w:tblStylePr w:type="band1Vert">
+      <w:tblPr/>
+      <w:tcPr>
+        <w:shd w:val="clear" w:color="auto" w:fill="D9E2F3" w:themeFill="accent1" w:themeFillTint="33"/>
+      </w:tcPr>
+    </w:tblStylePr>
+    <w:tblStylePr w:type="band1Horz">
+      <w:tblPr/>
+      <w:tcPr>
+        <w:shd w:val="clear" w:color="auto" w:fill="D9E2F3" w:themeFill="accent1" w:themeFillTint="33"/>
+      </w:tcPr>
+    </w:tblStylePr>
+  </w:style>
+  <w:style w:type="table" w:styleId="GridTable1Light-Accent5">
+    <w:name w:val="Grid Table 1 Light Accent 5"/>
+    <w:basedOn w:val="TableNormal"/>
+    <w:uiPriority w:val="46"/>
+    <w:rsid w:val="00FC3F52"/>
+    <w:tblPr>
+      <w:tblStyleRowBandSize w:val="1"/>
+      <w:tblStyleColBandSize w:val="1"/>
+      <w:tblBorders>
+        <w:top w:val="single" w:sz="4" w:space="0" w:color="BDD6EE" w:themeColor="accent5" w:themeTint="66"/>
+        <w:left w:val="single" w:sz="4" w:space="0" w:color="BDD6EE" w:themeColor="accent5" w:themeTint="66"/>
+        <w:bottom w:val="single" w:sz="4" w:space="0" w:color="BDD6EE" w:themeColor="accent5" w:themeTint="66"/>
+        <w:right w:val="single" w:sz="4" w:space="0" w:color="BDD6EE" w:themeColor="accent5" w:themeTint="66"/>
+        <w:insideH w:val="single" w:sz="4" w:space="0" w:color="BDD6EE" w:themeColor="accent5" w:themeTint="66"/>
+        <w:insideV w:val="single" w:sz="4" w:space="0" w:color="BDD6EE" w:themeColor="accent5" w:themeTint="66"/>
+      </w:tblBorders>
+    </w:tblPr>
+    <w:tblStylePr w:type="firstRow">
+      <w:rPr>
+        <w:b/>
+        <w:bCs/>
+      </w:rPr>
+      <w:tblPr/>
+      <w:tcPr>
+        <w:tcBorders>
+          <w:bottom w:val="single" w:sz="12" w:space="0" w:color="9CC2E5" w:themeColor="accent5" w:themeTint="99"/>
+        </w:tcBorders>
+      </w:tcPr>
+    </w:tblStylePr>
+    <w:tblStylePr w:type="lastRow">
+      <w:rPr>
+        <w:b/>
+        <w:bCs/>
+      </w:rPr>
+      <w:tblPr/>
+      <w:tcPr>
+        <w:tcBorders>
+          <w:top w:val="double" w:sz="2" w:space="0" w:color="9CC2E5" w:themeColor="accent5" w:themeTint="99"/>
+        </w:tcBorders>
+      </w:tcPr>
+    </w:tblStylePr>
+    <w:tblStylePr w:type="firstCol">
+      <w:rPr>
+        <w:b/>
+        <w:bCs/>
+      </w:rPr>
+    </w:tblStylePr>
+    <w:tblStylePr w:type="lastCol">
+      <w:rPr>
+        <w:b/>
+        <w:bCs/>
+      </w:rPr>
+    </w:tblStylePr>
   </w:style>
 </w:styles>
 </file>

</xml_diff>